<commit_message>
Sửa đổi mục 4 của báo cáo
</commit_message>
<xml_diff>
--- a/báo-cáo-hệ-nhúng.docx
+++ b/báo-cáo-hệ-nhúng.docx
@@ -1,6 +1,6 @@
 
 <file path=word/document.xml><?xml version="1.0" encoding="utf-8"?>
-<w:document xmlns:wpc="http://schemas.microsoft.com/office/word/2010/wordprocessingCanvas" xmlns:cx="http://schemas.microsoft.com/office/drawing/2014/chartex" xmlns:cx1="http://schemas.microsoft.com/office/drawing/2015/9/8/chartex" xmlns:cx2="http://schemas.microsoft.com/office/drawing/2015/10/21/chartex" xmlns:cx3="http://schemas.microsoft.com/office/drawing/2016/5/9/chartex" xmlns:cx4="http://schemas.microsoft.com/office/drawing/2016/5/10/chartex" xmlns:cx5="http://schemas.microsoft.com/office/drawing/2016/5/11/chartex" xmlns:cx6="http://schemas.microsoft.com/office/drawing/2016/5/12/chartex" xmlns:cx7="http://schemas.microsoft.com/office/drawing/2016/5/13/chartex" xmlns:cx8="http://schemas.microsoft.com/office/drawing/2016/5/14/chartex" xmlns:mc="http://schemas.openxmlformats.org/markup-compatibility/2006" xmlns:aink="http://schemas.microsoft.com/office/drawing/2016/ink" xmlns:am3d="http://schemas.microsoft.com/office/drawing/2017/model3d" xmlns:o="urn:schemas-microsoft-com:office:office" xmlns:oel="http://schemas.microsoft.com/office/2019/extlst" xmlns:r="http://schemas.openxmlformats.org/officeDocument/2006/relationships" xmlns:m="http://schemas.openxmlformats.org/officeDocument/2006/math" xmlns:v="urn:schemas-microsoft-com:vml" xmlns:wp14="http://schemas.microsoft.com/office/word/2010/wordprocessingDrawing" xmlns:wp="http://schemas.openxmlformats.org/drawingml/2006/wordprocessingDrawing" xmlns:w10="urn:schemas-microsoft-com:office:word" xmlns:w="http://schemas.openxmlformats.org/wordprocessingml/2006/main" xmlns:w14="http://schemas.microsoft.com/office/word/2010/wordml" xmlns:w15="http://schemas.microsoft.com/office/word/2012/wordml" xmlns:w16cex="http://schemas.microsoft.com/office/word/2018/wordml/cex" xmlns:w16cid="http://schemas.microsoft.com/office/word/2016/wordml/cid" xmlns:w16="http://schemas.microsoft.com/office/word/2018/wordml" xmlns:w16sdtdh="http://schemas.microsoft.com/office/word/2020/wordml/sdtdatahash" xmlns:w16se="http://schemas.microsoft.com/office/word/2015/wordml/symex" xmlns:wpg="http://schemas.microsoft.com/office/word/2010/wordprocessingGroup" xmlns:wpi="http://schemas.microsoft.com/office/word/2010/wordprocessingInk" xmlns:wne="http://schemas.microsoft.com/office/word/2006/wordml" xmlns:wps="http://schemas.microsoft.com/office/word/2010/wordprocessingShape" mc:Ignorable="w14 w15 w16se w16cid w16 w16cex w16sdtdh wp14">
+<w:document xmlns:wpc="http://schemas.microsoft.com/office/word/2010/wordprocessingCanvas" xmlns:mc="http://schemas.openxmlformats.org/markup-compatibility/2006" xmlns:o="urn:schemas-microsoft-com:office:office" xmlns:r="http://schemas.openxmlformats.org/officeDocument/2006/relationships" xmlns:m="http://schemas.openxmlformats.org/officeDocument/2006/math" xmlns:v="urn:schemas-microsoft-com:vml" xmlns:wp14="http://schemas.microsoft.com/office/word/2010/wordprocessingDrawing" xmlns:wp="http://schemas.openxmlformats.org/drawingml/2006/wordprocessingDrawing" xmlns:w="http://schemas.openxmlformats.org/wordprocessingml/2006/main" xmlns:w14="http://schemas.microsoft.com/office/word/2010/wordml" xmlns:w10="urn:schemas-microsoft-com:office:word" xmlns:w15="http://schemas.microsoft.com/office/word/2012/wordml" xmlns:wpg="http://schemas.microsoft.com/office/word/2010/wordprocessingGroup" xmlns:wpi="http://schemas.microsoft.com/office/word/2010/wordprocessingInk" xmlns:wne="http://schemas.microsoft.com/office/word/2006/wordml" xmlns:wps="http://schemas.microsoft.com/office/word/2010/wordprocessingShape" xmlns:wpsCustomData="http://www.wps.cn/officeDocument/2013/wpsCustomData" mc:Ignorable="w14 w15 wp14">
   <w:body>
     <w:p>
       <w:pPr>
@@ -73,13 +73,12 @@
       </w:pPr>
       <w:r>
         <w:rPr>
-          <w:noProof/>
           <w:sz w:val="32"/>
           <w:szCs w:val="32"/>
           <w:lang w:val="vi-VN"/>
         </w:rPr>
         <w:drawing>
-          <wp:inline distT="0" distB="0" distL="0" distR="0" wp14:anchorId="07FD666C" wp14:editId="4F1C6FCE">
+          <wp:inline distT="0" distB="0" distL="0" distR="0">
             <wp:extent cx="2876550" cy="2657475"/>
             <wp:effectExtent l="0" t="0" r="0" b="9525"/>
             <wp:docPr id="1785662407" name="Picture 1" descr="Trường Đại học Phenikaa - Phenikaa University - Trường Top 1"/>
@@ -90,13 +89,13 @@
               <a:graphicData uri="http://schemas.openxmlformats.org/drawingml/2006/picture">
                 <pic:pic xmlns:pic="http://schemas.openxmlformats.org/drawingml/2006/picture">
                   <pic:nvPicPr>
-                    <pic:cNvPr id="0" name="Picture 1" descr="Trường Đại học Phenikaa - Phenikaa University - Trường Top 1"/>
+                    <pic:cNvPr id="1785662407" name="Picture 1" descr="Trường Đại học Phenikaa - Phenikaa University - Trường Top 1"/>
                     <pic:cNvPicPr>
                       <a:picLocks noChangeAspect="1" noChangeArrowheads="1"/>
                     </pic:cNvPicPr>
                   </pic:nvPicPr>
                   <pic:blipFill>
-                    <a:blip r:embed="rId5">
+                    <a:blip r:embed="rId6">
                       <a:extLst>
                         <a:ext uri="{28A0092B-C50C-407E-A947-70E740481C1C}">
                           <a14:useLocalDpi xmlns:a14="http://schemas.microsoft.com/office/drawing/2010/main" val="0"/>
@@ -108,7 +107,7 @@
                       <a:fillRect/>
                     </a:stretch>
                   </pic:blipFill>
-                  <pic:spPr bwMode="auto">
+                  <pic:spPr>
                     <a:xfrm>
                       <a:off x="0" y="0"/>
                       <a:ext cx="2876550" cy="2657475"/>
@@ -250,6 +249,14 @@
           <w:lang w:val="vi-VN"/>
         </w:rPr>
         <w:tab/>
+      </w:r>
+      <w:r>
+        <w:rPr>
+          <w:rFonts w:ascii="Times New Roman" w:hAnsi="Times New Roman" w:cs="Times New Roman"/>
+          <w:sz w:val="32"/>
+          <w:szCs w:val="32"/>
+          <w:lang w:val="vi-VN"/>
+        </w:rPr>
         <w:t>Nguyễn Ngọc Thanh</w:t>
       </w:r>
     </w:p>
@@ -316,6 +323,14 @@
           <w:lang w:val="vi-VN"/>
         </w:rPr>
         <w:tab/>
+      </w:r>
+      <w:r>
+        <w:rPr>
+          <w:rFonts w:ascii="Times New Roman" w:hAnsi="Times New Roman" w:cs="Times New Roman"/>
+          <w:sz w:val="32"/>
+          <w:szCs w:val="32"/>
+          <w:lang w:val="vi-VN"/>
+        </w:rPr>
         <w:t>Hệ nhúng</w:t>
       </w:r>
     </w:p>
@@ -355,6 +370,14 @@
           <w:lang w:val="vi-VN"/>
         </w:rPr>
         <w:tab/>
+      </w:r>
+      <w:r>
+        <w:rPr>
+          <w:rFonts w:ascii="Times New Roman" w:hAnsi="Times New Roman" w:cs="Times New Roman"/>
+          <w:sz w:val="32"/>
+          <w:szCs w:val="32"/>
+          <w:lang w:val="vi-VN"/>
+        </w:rPr>
         <w:t>Nhóm 1</w:t>
       </w:r>
     </w:p>
@@ -421,6 +444,14 @@
           <w:lang w:val="vi-VN"/>
         </w:rPr>
         <w:tab/>
+      </w:r>
+      <w:r>
+        <w:rPr>
+          <w:rFonts w:ascii="Times New Roman" w:hAnsi="Times New Roman" w:cs="Times New Roman"/>
+          <w:sz w:val="32"/>
+          <w:szCs w:val="32"/>
+          <w:lang w:val="vi-VN"/>
+        </w:rPr>
         <w:t>2023 – 2024</w:t>
       </w:r>
     </w:p>
@@ -518,7 +549,6 @@
           <w:szCs w:val="32"/>
           <w:lang w:val="vi-VN"/>
         </w:rPr>
-        <w:lastRenderedPageBreak/>
         <w:t>Mục Lục</w:t>
       </w:r>
     </w:p>
@@ -537,7 +567,7 @@
     </w:p>
     <w:p>
       <w:pPr>
-        <w:pStyle w:val="ListParagraph"/>
+        <w:pStyle w:val="5"/>
         <w:numPr>
           <w:ilvl w:val="0"/>
           <w:numId w:val="1"/>
@@ -560,12 +590,36 @@
           <w:szCs w:val="32"/>
           <w:lang w:val="vi-VN"/>
         </w:rPr>
-        <w:t>Đặt vấn đề</w:t>
-      </w:r>
-    </w:p>
-    <w:p>
-      <w:pPr>
-        <w:pStyle w:val="ListParagraph"/>
+        <w:t xml:space="preserve">Đặt </w:t>
+      </w:r>
+      <w:r>
+        <w:rPr>
+          <w:rFonts w:hint="default" w:ascii="Times New Roman" w:hAnsi="Times New Roman" w:cs="Times New Roman"/>
+          <w:b/>
+          <w:bCs/>
+          <w:sz w:val="32"/>
+          <w:szCs w:val="32"/>
+          <w:lang w:val="en-US"/>
+        </w:rPr>
+        <w:t>V</w:t>
+      </w:r>
+      <w:r>
+        <w:rPr>
+          <w:rFonts w:hint="default" w:ascii="Times New Roman" w:hAnsi="Times New Roman" w:cs="Times New Roman"/>
+          <w:b/>
+          <w:bCs/>
+          <w:sz w:val="32"/>
+          <w:szCs w:val="32"/>
+          <w:lang w:val="vi-VN"/>
+        </w:rPr>
+        <w:t>ấn Đề</w:t>
+      </w:r>
+      <w:bookmarkStart w:id="0" w:name="_GoBack"/>
+      <w:bookmarkEnd w:id="0"/>
+    </w:p>
+    <w:p>
+      <w:pPr>
+        <w:pStyle w:val="5"/>
         <w:numPr>
           <w:ilvl w:val="0"/>
           <w:numId w:val="1"/>
@@ -593,7 +647,7 @@
     </w:p>
     <w:p>
       <w:pPr>
-        <w:pStyle w:val="ListParagraph"/>
+        <w:pStyle w:val="5"/>
         <w:numPr>
           <w:ilvl w:val="1"/>
           <w:numId w:val="1"/>
@@ -621,7 +675,7 @@
     </w:p>
     <w:p>
       <w:pPr>
-        <w:pStyle w:val="ListParagraph"/>
+        <w:pStyle w:val="5"/>
         <w:numPr>
           <w:ilvl w:val="1"/>
           <w:numId w:val="1"/>
@@ -649,7 +703,7 @@
     </w:p>
     <w:p>
       <w:pPr>
-        <w:pStyle w:val="ListParagraph"/>
+        <w:pStyle w:val="5"/>
         <w:numPr>
           <w:ilvl w:val="1"/>
           <w:numId w:val="1"/>
@@ -677,7 +731,7 @@
     </w:p>
     <w:p>
       <w:pPr>
-        <w:pStyle w:val="ListParagraph"/>
+        <w:pStyle w:val="5"/>
         <w:numPr>
           <w:ilvl w:val="1"/>
           <w:numId w:val="1"/>
@@ -705,7 +759,7 @@
     </w:p>
     <w:p>
       <w:pPr>
-        <w:pStyle w:val="ListParagraph"/>
+        <w:pStyle w:val="5"/>
         <w:numPr>
           <w:ilvl w:val="1"/>
           <w:numId w:val="1"/>
@@ -733,7 +787,7 @@
     </w:p>
     <w:p>
       <w:pPr>
-        <w:pStyle w:val="ListParagraph"/>
+        <w:pStyle w:val="5"/>
         <w:numPr>
           <w:ilvl w:val="1"/>
           <w:numId w:val="1"/>
@@ -761,7 +815,7 @@
     </w:p>
     <w:p>
       <w:pPr>
-        <w:pStyle w:val="ListParagraph"/>
+        <w:pStyle w:val="5"/>
         <w:numPr>
           <w:ilvl w:val="0"/>
           <w:numId w:val="1"/>
@@ -789,7 +843,7 @@
     </w:p>
     <w:p>
       <w:pPr>
-        <w:pStyle w:val="ListParagraph"/>
+        <w:pStyle w:val="5"/>
         <w:numPr>
           <w:ilvl w:val="1"/>
           <w:numId w:val="1"/>
@@ -817,7 +871,7 @@
     </w:p>
     <w:p>
       <w:pPr>
-        <w:pStyle w:val="ListParagraph"/>
+        <w:pStyle w:val="5"/>
         <w:numPr>
           <w:ilvl w:val="1"/>
           <w:numId w:val="1"/>
@@ -845,7 +899,7 @@
     </w:p>
     <w:p>
       <w:pPr>
-        <w:pStyle w:val="ListParagraph"/>
+        <w:pStyle w:val="5"/>
         <w:numPr>
           <w:ilvl w:val="0"/>
           <w:numId w:val="1"/>
@@ -873,7 +927,7 @@
     </w:p>
     <w:p>
       <w:pPr>
-        <w:pStyle w:val="ListParagraph"/>
+        <w:pStyle w:val="5"/>
         <w:numPr>
           <w:ilvl w:val="1"/>
           <w:numId w:val="1"/>
@@ -898,10 +952,21 @@
         </w:rPr>
         <w:t>Lắp đặt phần cứng</w:t>
       </w:r>
-    </w:p>
-    <w:p>
-      <w:pPr>
-        <w:pStyle w:val="ListParagraph"/>
+      <w:r>
+        <w:rPr>
+          <w:rFonts w:ascii="Times New Roman" w:hAnsi="Times New Roman" w:cs="Times New Roman"/>
+          <w:b/>
+          <w:bCs/>
+          <w:sz w:val="32"/>
+          <w:szCs w:val="32"/>
+          <w:lang w:val="vi-VN"/>
+        </w:rPr>
+        <w:br w:type="textWrapping"/>
+      </w:r>
+    </w:p>
+    <w:p>
+      <w:pPr>
+        <w:pStyle w:val="5"/>
         <w:ind w:left="1800"/>
         <w:rPr>
           <w:rFonts w:ascii="Times New Roman" w:hAnsi="Times New Roman" w:cs="Times New Roman"/>
@@ -926,27 +991,67 @@
           <w:lang w:val="vi-VN"/>
         </w:rPr>
         <w:t xml:space="preserve"> án xây dựng “máy bán hàng tự động” của chúng tôi yêu cầu các thiết bị phần cứng như sau:</w:t>
+      </w:r>
+      <w:r>
+        <w:rPr>
+          <w:rFonts w:ascii="Times New Roman" w:hAnsi="Times New Roman" w:cs="Times New Roman"/>
+          <w:sz w:val="32"/>
+          <w:szCs w:val="32"/>
+          <w:lang w:val="vi-VN"/>
+        </w:rPr>
+        <w:br w:type="textWrapping"/>
       </w:r>
     </w:p>
     <w:tbl>
       <w:tblPr>
-        <w:tblStyle w:val="TableGrid"/>
+        <w:tblStyle w:val="4"/>
         <w:tblW w:w="9360" w:type="dxa"/>
         <w:tblInd w:w="625" w:type="dxa"/>
-        <w:tblLook w:val="04A0" w:firstRow="1" w:lastRow="0" w:firstColumn="1" w:lastColumn="0" w:noHBand="0" w:noVBand="1"/>
+        <w:tblBorders>
+          <w:top w:val="single" w:color="auto" w:sz="4" w:space="0"/>
+          <w:left w:val="single" w:color="auto" w:sz="4" w:space="0"/>
+          <w:bottom w:val="single" w:color="auto" w:sz="4" w:space="0"/>
+          <w:right w:val="single" w:color="auto" w:sz="4" w:space="0"/>
+          <w:insideH w:val="single" w:color="auto" w:sz="4" w:space="0"/>
+          <w:insideV w:val="single" w:color="auto" w:sz="4" w:space="0"/>
+        </w:tblBorders>
+        <w:tblLayout w:type="autofit"/>
+        <w:tblCellMar>
+          <w:top w:w="0" w:type="dxa"/>
+          <w:left w:w="108" w:type="dxa"/>
+          <w:bottom w:w="0" w:type="dxa"/>
+          <w:right w:w="108" w:type="dxa"/>
+        </w:tblCellMar>
       </w:tblPr>
       <w:tblGrid>
         <w:gridCol w:w="4770"/>
         <w:gridCol w:w="4590"/>
       </w:tblGrid>
       <w:tr>
+        <w:tblPrEx>
+          <w:tblBorders>
+            <w:top w:val="single" w:color="auto" w:sz="4" w:space="0"/>
+            <w:left w:val="single" w:color="auto" w:sz="4" w:space="0"/>
+            <w:bottom w:val="single" w:color="auto" w:sz="4" w:space="0"/>
+            <w:right w:val="single" w:color="auto" w:sz="4" w:space="0"/>
+            <w:insideH w:val="single" w:color="auto" w:sz="4" w:space="0"/>
+            <w:insideV w:val="single" w:color="auto" w:sz="4" w:space="0"/>
+          </w:tblBorders>
+          <w:tblCellMar>
+            <w:top w:w="0" w:type="dxa"/>
+            <w:left w:w="108" w:type="dxa"/>
+            <w:bottom w:w="0" w:type="dxa"/>
+            <w:right w:w="108" w:type="dxa"/>
+          </w:tblCellMar>
+        </w:tblPrEx>
         <w:tc>
           <w:tcPr>
             <w:tcW w:w="4770" w:type="dxa"/>
           </w:tcPr>
           <w:p>
             <w:pPr>
-              <w:pStyle w:val="ListParagraph"/>
+              <w:pStyle w:val="5"/>
+              <w:spacing w:after="0" w:line="240" w:lineRule="auto"/>
               <w:ind w:left="0"/>
               <w:jc w:val="center"/>
               <w:rPr>
@@ -977,7 +1082,8 @@
           </w:tcPr>
           <w:p>
             <w:pPr>
-              <w:pStyle w:val="ListParagraph"/>
+              <w:pStyle w:val="5"/>
+              <w:spacing w:after="0" w:line="240" w:lineRule="auto"/>
               <w:ind w:left="0"/>
               <w:jc w:val="center"/>
               <w:rPr>
@@ -1004,13 +1110,30 @@
         </w:tc>
       </w:tr>
       <w:tr>
+        <w:tblPrEx>
+          <w:tblBorders>
+            <w:top w:val="single" w:color="auto" w:sz="4" w:space="0"/>
+            <w:left w:val="single" w:color="auto" w:sz="4" w:space="0"/>
+            <w:bottom w:val="single" w:color="auto" w:sz="4" w:space="0"/>
+            <w:right w:val="single" w:color="auto" w:sz="4" w:space="0"/>
+            <w:insideH w:val="single" w:color="auto" w:sz="4" w:space="0"/>
+            <w:insideV w:val="single" w:color="auto" w:sz="4" w:space="0"/>
+          </w:tblBorders>
+          <w:tblCellMar>
+            <w:top w:w="0" w:type="dxa"/>
+            <w:left w:w="108" w:type="dxa"/>
+            <w:bottom w:w="0" w:type="dxa"/>
+            <w:right w:w="108" w:type="dxa"/>
+          </w:tblCellMar>
+        </w:tblPrEx>
         <w:tc>
           <w:tcPr>
             <w:tcW w:w="4770" w:type="dxa"/>
           </w:tcPr>
           <w:p>
             <w:pPr>
-              <w:pStyle w:val="ListParagraph"/>
+              <w:pStyle w:val="5"/>
+              <w:spacing w:after="0" w:line="240" w:lineRule="auto"/>
               <w:ind w:left="0"/>
               <w:rPr>
                 <w:rFonts w:ascii="Times New Roman" w:hAnsi="Times New Roman" w:cs="Times New Roman"/>
@@ -1036,7 +1159,8 @@
           </w:tcPr>
           <w:p>
             <w:pPr>
-              <w:pStyle w:val="ListParagraph"/>
+              <w:pStyle w:val="5"/>
+              <w:spacing w:after="0" w:line="240" w:lineRule="auto"/>
               <w:ind w:left="0"/>
               <w:jc w:val="center"/>
               <w:rPr>
@@ -1059,13 +1183,30 @@
         </w:tc>
       </w:tr>
       <w:tr>
+        <w:tblPrEx>
+          <w:tblBorders>
+            <w:top w:val="single" w:color="auto" w:sz="4" w:space="0"/>
+            <w:left w:val="single" w:color="auto" w:sz="4" w:space="0"/>
+            <w:bottom w:val="single" w:color="auto" w:sz="4" w:space="0"/>
+            <w:right w:val="single" w:color="auto" w:sz="4" w:space="0"/>
+            <w:insideH w:val="single" w:color="auto" w:sz="4" w:space="0"/>
+            <w:insideV w:val="single" w:color="auto" w:sz="4" w:space="0"/>
+          </w:tblBorders>
+          <w:tblCellMar>
+            <w:top w:w="0" w:type="dxa"/>
+            <w:left w:w="108" w:type="dxa"/>
+            <w:bottom w:w="0" w:type="dxa"/>
+            <w:right w:w="108" w:type="dxa"/>
+          </w:tblCellMar>
+        </w:tblPrEx>
         <w:tc>
           <w:tcPr>
             <w:tcW w:w="4770" w:type="dxa"/>
           </w:tcPr>
           <w:p>
             <w:pPr>
-              <w:pStyle w:val="ListParagraph"/>
+              <w:pStyle w:val="5"/>
+              <w:spacing w:after="0" w:line="240" w:lineRule="auto"/>
               <w:ind w:left="0"/>
               <w:rPr>
                 <w:rFonts w:ascii="Times New Roman" w:hAnsi="Times New Roman" w:cs="Times New Roman"/>
@@ -1091,7 +1232,8 @@
           </w:tcPr>
           <w:p>
             <w:pPr>
-              <w:pStyle w:val="ListParagraph"/>
+              <w:pStyle w:val="5"/>
+              <w:spacing w:after="0" w:line="240" w:lineRule="auto"/>
               <w:ind w:left="0"/>
               <w:jc w:val="center"/>
               <w:rPr>
@@ -1114,13 +1256,30 @@
         </w:tc>
       </w:tr>
       <w:tr>
+        <w:tblPrEx>
+          <w:tblBorders>
+            <w:top w:val="single" w:color="auto" w:sz="4" w:space="0"/>
+            <w:left w:val="single" w:color="auto" w:sz="4" w:space="0"/>
+            <w:bottom w:val="single" w:color="auto" w:sz="4" w:space="0"/>
+            <w:right w:val="single" w:color="auto" w:sz="4" w:space="0"/>
+            <w:insideH w:val="single" w:color="auto" w:sz="4" w:space="0"/>
+            <w:insideV w:val="single" w:color="auto" w:sz="4" w:space="0"/>
+          </w:tblBorders>
+          <w:tblCellMar>
+            <w:top w:w="0" w:type="dxa"/>
+            <w:left w:w="108" w:type="dxa"/>
+            <w:bottom w:w="0" w:type="dxa"/>
+            <w:right w:w="108" w:type="dxa"/>
+          </w:tblCellMar>
+        </w:tblPrEx>
         <w:tc>
           <w:tcPr>
             <w:tcW w:w="4770" w:type="dxa"/>
           </w:tcPr>
           <w:p>
             <w:pPr>
-              <w:pStyle w:val="ListParagraph"/>
+              <w:pStyle w:val="5"/>
+              <w:spacing w:after="0" w:line="240" w:lineRule="auto"/>
               <w:ind w:left="0"/>
               <w:rPr>
                 <w:rFonts w:ascii="Times New Roman" w:hAnsi="Times New Roman" w:cs="Times New Roman"/>
@@ -1146,7 +1305,8 @@
           </w:tcPr>
           <w:p>
             <w:pPr>
-              <w:pStyle w:val="ListParagraph"/>
+              <w:pStyle w:val="5"/>
+              <w:spacing w:after="0" w:line="240" w:lineRule="auto"/>
               <w:ind w:left="0"/>
               <w:jc w:val="center"/>
               <w:rPr>
@@ -1169,13 +1329,30 @@
         </w:tc>
       </w:tr>
       <w:tr>
+        <w:tblPrEx>
+          <w:tblBorders>
+            <w:top w:val="single" w:color="auto" w:sz="4" w:space="0"/>
+            <w:left w:val="single" w:color="auto" w:sz="4" w:space="0"/>
+            <w:bottom w:val="single" w:color="auto" w:sz="4" w:space="0"/>
+            <w:right w:val="single" w:color="auto" w:sz="4" w:space="0"/>
+            <w:insideH w:val="single" w:color="auto" w:sz="4" w:space="0"/>
+            <w:insideV w:val="single" w:color="auto" w:sz="4" w:space="0"/>
+          </w:tblBorders>
+          <w:tblCellMar>
+            <w:top w:w="0" w:type="dxa"/>
+            <w:left w:w="108" w:type="dxa"/>
+            <w:bottom w:w="0" w:type="dxa"/>
+            <w:right w:w="108" w:type="dxa"/>
+          </w:tblCellMar>
+        </w:tblPrEx>
         <w:tc>
           <w:tcPr>
             <w:tcW w:w="4770" w:type="dxa"/>
           </w:tcPr>
           <w:p>
             <w:pPr>
-              <w:pStyle w:val="ListParagraph"/>
+              <w:pStyle w:val="5"/>
+              <w:spacing w:after="0" w:line="240" w:lineRule="auto"/>
               <w:ind w:left="0"/>
               <w:rPr>
                 <w:rFonts w:ascii="Times New Roman" w:hAnsi="Times New Roman" w:cs="Times New Roman"/>
@@ -1201,7 +1378,8 @@
           </w:tcPr>
           <w:p>
             <w:pPr>
-              <w:pStyle w:val="ListParagraph"/>
+              <w:pStyle w:val="5"/>
+              <w:spacing w:after="0" w:line="240" w:lineRule="auto"/>
               <w:ind w:left="0"/>
               <w:jc w:val="center"/>
               <w:rPr>
@@ -1224,13 +1402,30 @@
         </w:tc>
       </w:tr>
       <w:tr>
+        <w:tblPrEx>
+          <w:tblBorders>
+            <w:top w:val="single" w:color="auto" w:sz="4" w:space="0"/>
+            <w:left w:val="single" w:color="auto" w:sz="4" w:space="0"/>
+            <w:bottom w:val="single" w:color="auto" w:sz="4" w:space="0"/>
+            <w:right w:val="single" w:color="auto" w:sz="4" w:space="0"/>
+            <w:insideH w:val="single" w:color="auto" w:sz="4" w:space="0"/>
+            <w:insideV w:val="single" w:color="auto" w:sz="4" w:space="0"/>
+          </w:tblBorders>
+          <w:tblCellMar>
+            <w:top w:w="0" w:type="dxa"/>
+            <w:left w:w="108" w:type="dxa"/>
+            <w:bottom w:w="0" w:type="dxa"/>
+            <w:right w:w="108" w:type="dxa"/>
+          </w:tblCellMar>
+        </w:tblPrEx>
         <w:tc>
           <w:tcPr>
             <w:tcW w:w="4770" w:type="dxa"/>
           </w:tcPr>
           <w:p>
             <w:pPr>
-              <w:pStyle w:val="ListParagraph"/>
+              <w:pStyle w:val="5"/>
+              <w:spacing w:after="0" w:line="240" w:lineRule="auto"/>
               <w:ind w:left="0"/>
               <w:rPr>
                 <w:rFonts w:ascii="Times New Roman" w:hAnsi="Times New Roman" w:cs="Times New Roman"/>
@@ -1256,7 +1451,8 @@
           </w:tcPr>
           <w:p>
             <w:pPr>
-              <w:pStyle w:val="ListParagraph"/>
+              <w:pStyle w:val="5"/>
+              <w:spacing w:after="0" w:line="240" w:lineRule="auto"/>
               <w:ind w:left="0"/>
               <w:jc w:val="center"/>
               <w:rPr>
@@ -1279,13 +1475,30 @@
         </w:tc>
       </w:tr>
       <w:tr>
+        <w:tblPrEx>
+          <w:tblBorders>
+            <w:top w:val="single" w:color="auto" w:sz="4" w:space="0"/>
+            <w:left w:val="single" w:color="auto" w:sz="4" w:space="0"/>
+            <w:bottom w:val="single" w:color="auto" w:sz="4" w:space="0"/>
+            <w:right w:val="single" w:color="auto" w:sz="4" w:space="0"/>
+            <w:insideH w:val="single" w:color="auto" w:sz="4" w:space="0"/>
+            <w:insideV w:val="single" w:color="auto" w:sz="4" w:space="0"/>
+          </w:tblBorders>
+          <w:tblCellMar>
+            <w:top w:w="0" w:type="dxa"/>
+            <w:left w:w="108" w:type="dxa"/>
+            <w:bottom w:w="0" w:type="dxa"/>
+            <w:right w:w="108" w:type="dxa"/>
+          </w:tblCellMar>
+        </w:tblPrEx>
         <w:tc>
           <w:tcPr>
             <w:tcW w:w="4770" w:type="dxa"/>
           </w:tcPr>
           <w:p>
             <w:pPr>
-              <w:pStyle w:val="ListParagraph"/>
+              <w:pStyle w:val="5"/>
+              <w:spacing w:after="0" w:line="240" w:lineRule="auto"/>
               <w:ind w:left="0"/>
               <w:rPr>
                 <w:rFonts w:ascii="Times New Roman" w:hAnsi="Times New Roman" w:cs="Times New Roman"/>
@@ -1311,7 +1524,8 @@
           </w:tcPr>
           <w:p>
             <w:pPr>
-              <w:pStyle w:val="ListParagraph"/>
+              <w:pStyle w:val="5"/>
+              <w:spacing w:after="0" w:line="240" w:lineRule="auto"/>
               <w:ind w:left="0"/>
               <w:rPr>
                 <w:rFonts w:ascii="Times New Roman" w:hAnsi="Times New Roman" w:cs="Times New Roman"/>
@@ -1335,7 +1549,7 @@
     </w:tbl>
     <w:p>
       <w:pPr>
-        <w:pStyle w:val="ListParagraph"/>
+        <w:pStyle w:val="5"/>
         <w:ind w:left="1800"/>
         <w:rPr>
           <w:rFonts w:ascii="Times New Roman" w:hAnsi="Times New Roman" w:cs="Times New Roman"/>
@@ -1347,7 +1561,7 @@
     </w:p>
     <w:p>
       <w:pPr>
-        <w:pStyle w:val="ListParagraph"/>
+        <w:pStyle w:val="5"/>
         <w:ind w:left="1800"/>
         <w:rPr>
           <w:rFonts w:ascii="Times New Roman" w:hAnsi="Times New Roman" w:cs="Times New Roman"/>
@@ -1368,7 +1582,7 @@
     </w:p>
     <w:p>
       <w:pPr>
-        <w:pStyle w:val="ListParagraph"/>
+        <w:pStyle w:val="5"/>
         <w:ind w:left="1800"/>
         <w:rPr>
           <w:rFonts w:ascii="Times New Roman" w:hAnsi="Times New Roman" w:cs="Times New Roman"/>
@@ -1389,7 +1603,7 @@
     </w:p>
     <w:p>
       <w:pPr>
-        <w:pStyle w:val="ListParagraph"/>
+        <w:pStyle w:val="5"/>
         <w:ind w:left="1800"/>
         <w:rPr>
           <w:rFonts w:ascii="Times New Roman" w:hAnsi="Times New Roman" w:cs="Times New Roman"/>
@@ -1401,17 +1615,15 @@
       <w:r>
         <w:rPr>
           <w:rFonts w:ascii="Times New Roman" w:hAnsi="Times New Roman" w:cs="Times New Roman"/>
-          <w:noProof/>
-          <w:sz w:val="32"/>
-          <w:szCs w:val="32"/>
-          <w:lang w:val="vi-VN"/>
-        </w:rPr>
-        <w:lastRenderedPageBreak/>
+          <w:sz w:val="32"/>
+          <w:szCs w:val="32"/>
+          <w:lang w:val="vi-VN"/>
+        </w:rPr>
         <w:drawing>
-          <wp:anchor distT="0" distB="0" distL="114300" distR="114300" simplePos="0" relativeHeight="251658240" behindDoc="0" locked="0" layoutInCell="1" allowOverlap="1" wp14:anchorId="6929DFC6" wp14:editId="24AA483F">
+          <wp:anchor distT="0" distB="0" distL="114300" distR="114300" simplePos="0" relativeHeight="251659264" behindDoc="0" locked="0" layoutInCell="1" allowOverlap="1">
             <wp:simplePos x="0" y="0"/>
             <wp:positionH relativeFrom="column">
-              <wp:posOffset>10632</wp:posOffset>
+              <wp:posOffset>10160</wp:posOffset>
             </wp:positionH>
             <wp:positionV relativeFrom="paragraph">
               <wp:posOffset>0</wp:posOffset>
@@ -1428,10 +1640,12 @@
                 <pic:pic xmlns:pic="http://schemas.openxmlformats.org/drawingml/2006/picture">
                   <pic:nvPicPr>
                     <pic:cNvPr id="222603318" name="Picture 1" descr="A diagram of a machine&#10;&#10;Description automatically generated"/>
-                    <pic:cNvPicPr/>
+                    <pic:cNvPicPr>
+                      <a:picLocks noChangeAspect="1"/>
+                    </pic:cNvPicPr>
                   </pic:nvPicPr>
                   <pic:blipFill>
-                    <a:blip r:embed="rId6">
+                    <a:blip r:embed="rId7">
                       <a:extLst>
                         <a:ext uri="{28A0092B-C50C-407E-A947-70E740481C1C}">
                           <a14:useLocalDpi xmlns:a14="http://schemas.microsoft.com/office/drawing/2010/main" val="0"/>
@@ -1460,7 +1674,7 @@
     </w:p>
     <w:p>
       <w:pPr>
-        <w:pStyle w:val="ListParagraph"/>
+        <w:pStyle w:val="5"/>
         <w:ind w:left="1800"/>
         <w:rPr>
           <w:rFonts w:ascii="Times New Roman" w:hAnsi="Times New Roman" w:cs="Times New Roman"/>
@@ -1472,19 +1686,18 @@
       <w:r>
         <w:rPr>
           <w:rFonts w:ascii="Times New Roman" w:hAnsi="Times New Roman" w:cs="Times New Roman"/>
-          <w:noProof/>
           <w:sz w:val="32"/>
           <w:szCs w:val="32"/>
           <w:lang w:val="vi-VN"/>
         </w:rPr>
         <w:drawing>
-          <wp:anchor distT="0" distB="0" distL="114300" distR="114300" simplePos="0" relativeHeight="251659264" behindDoc="0" locked="0" layoutInCell="1" allowOverlap="1" wp14:anchorId="152BC8BB" wp14:editId="7BAFDD64">
+          <wp:anchor distT="0" distB="0" distL="114300" distR="114300" simplePos="0" relativeHeight="251660288" behindDoc="0" locked="0" layoutInCell="1" allowOverlap="1">
             <wp:simplePos x="0" y="0"/>
             <wp:positionH relativeFrom="column">
-              <wp:posOffset>31897</wp:posOffset>
+              <wp:posOffset>31750</wp:posOffset>
             </wp:positionH>
             <wp:positionV relativeFrom="paragraph">
-              <wp:posOffset>265268</wp:posOffset>
+              <wp:posOffset>264795</wp:posOffset>
             </wp:positionV>
             <wp:extent cx="5943600" cy="3336925"/>
             <wp:effectExtent l="0" t="0" r="0" b="0"/>
@@ -1498,10 +1711,12 @@
                 <pic:pic xmlns:pic="http://schemas.openxmlformats.org/drawingml/2006/picture">
                   <pic:nvPicPr>
                     <pic:cNvPr id="379370164" name="Picture 1" descr="A diagram of a circuit board&#10;&#10;Description automatically generated"/>
-                    <pic:cNvPicPr/>
+                    <pic:cNvPicPr>
+                      <a:picLocks noChangeAspect="1"/>
+                    </pic:cNvPicPr>
                   </pic:nvPicPr>
                   <pic:blipFill>
-                    <a:blip r:embed="rId7">
+                    <a:blip r:embed="rId8">
                       <a:extLst>
                         <a:ext uri="{28A0092B-C50C-407E-A947-70E740481C1C}">
                           <a14:useLocalDpi xmlns:a14="http://schemas.microsoft.com/office/drawing/2010/main" val="0"/>
@@ -1539,7 +1754,7 @@
     </w:p>
     <w:p>
       <w:pPr>
-        <w:pStyle w:val="ListParagraph"/>
+        <w:pStyle w:val="5"/>
         <w:ind w:left="1800"/>
         <w:rPr>
           <w:rFonts w:ascii="Times New Roman" w:hAnsi="Times New Roman" w:cs="Times New Roman"/>
@@ -1551,7 +1766,7 @@
     </w:p>
     <w:p>
       <w:pPr>
-        <w:pStyle w:val="ListParagraph"/>
+        <w:pStyle w:val="5"/>
         <w:ind w:left="1800"/>
         <w:rPr>
           <w:rFonts w:ascii="Times New Roman" w:hAnsi="Times New Roman" w:cs="Times New Roman"/>
@@ -1572,7 +1787,7 @@
     </w:p>
     <w:p>
       <w:pPr>
-        <w:pStyle w:val="ListParagraph"/>
+        <w:pStyle w:val="5"/>
         <w:ind w:left="0"/>
         <w:rPr>
           <w:rFonts w:ascii="Times New Roman" w:hAnsi="Times New Roman" w:cs="Times New Roman"/>
@@ -1584,14 +1799,12 @@
       <w:r>
         <w:rPr>
           <w:rFonts w:ascii="Times New Roman" w:hAnsi="Times New Roman" w:cs="Times New Roman"/>
-          <w:noProof/>
-          <w:sz w:val="32"/>
-          <w:szCs w:val="32"/>
-          <w:lang w:val="vi-VN"/>
-        </w:rPr>
-        <w:lastRenderedPageBreak/>
+          <w:sz w:val="32"/>
+          <w:szCs w:val="32"/>
+          <w:lang w:val="vi-VN"/>
+        </w:rPr>
         <w:drawing>
-          <wp:inline distT="0" distB="0" distL="0" distR="0" wp14:anchorId="1484E98C" wp14:editId="54B601EF">
+          <wp:inline distT="0" distB="0" distL="0" distR="0">
             <wp:extent cx="5943600" cy="3334385"/>
             <wp:effectExtent l="0" t="0" r="0" b="0"/>
             <wp:docPr id="920205592" name="Picture 1" descr="A diagram of a circuit board&#10;&#10;Description automatically generated"/>
@@ -1603,10 +1816,12 @@
                 <pic:pic xmlns:pic="http://schemas.openxmlformats.org/drawingml/2006/picture">
                   <pic:nvPicPr>
                     <pic:cNvPr id="920205592" name="Picture 1" descr="A diagram of a circuit board&#10;&#10;Description automatically generated"/>
-                    <pic:cNvPicPr/>
+                    <pic:cNvPicPr>
+                      <a:picLocks noChangeAspect="1"/>
+                    </pic:cNvPicPr>
                   </pic:nvPicPr>
                   <pic:blipFill>
-                    <a:blip r:embed="rId8"/>
+                    <a:blip r:embed="rId9"/>
                     <a:stretch>
                       <a:fillRect/>
                     </a:stretch>
@@ -1629,7 +1844,7 @@
     </w:p>
     <w:p>
       <w:pPr>
-        <w:pStyle w:val="ListParagraph"/>
+        <w:pStyle w:val="5"/>
         <w:ind w:left="0"/>
         <w:rPr>
           <w:rFonts w:ascii="Times New Roman" w:hAnsi="Times New Roman" w:cs="Times New Roman"/>
@@ -1650,7 +1865,7 @@
     </w:p>
     <w:p>
       <w:pPr>
-        <w:pStyle w:val="ListParagraph"/>
+        <w:pStyle w:val="5"/>
         <w:ind w:left="0"/>
         <w:rPr>
           <w:rFonts w:ascii="Times New Roman" w:hAnsi="Times New Roman" w:cs="Times New Roman"/>
@@ -1662,7 +1877,7 @@
     </w:p>
     <w:p>
       <w:pPr>
-        <w:pStyle w:val="ListParagraph"/>
+        <w:pStyle w:val="5"/>
         <w:numPr>
           <w:ilvl w:val="1"/>
           <w:numId w:val="1"/>
@@ -1690,7 +1905,7 @@
     </w:p>
     <w:p>
       <w:pPr>
-        <w:pStyle w:val="ListParagraph"/>
+        <w:pStyle w:val="5"/>
         <w:ind w:left="1800"/>
         <w:rPr>
           <w:rFonts w:ascii="Times New Roman" w:hAnsi="Times New Roman" w:cs="Times New Roman"/>
@@ -1711,23 +1926,54 @@
     </w:p>
     <w:tbl>
       <w:tblPr>
-        <w:tblStyle w:val="TableGrid"/>
+        <w:tblStyle w:val="4"/>
         <w:tblW w:w="9360" w:type="dxa"/>
         <w:tblInd w:w="-5" w:type="dxa"/>
-        <w:tblLook w:val="04A0" w:firstRow="1" w:lastRow="0" w:firstColumn="1" w:lastColumn="0" w:noHBand="0" w:noVBand="1"/>
+        <w:tblBorders>
+          <w:top w:val="single" w:color="auto" w:sz="4" w:space="0"/>
+          <w:left w:val="single" w:color="auto" w:sz="4" w:space="0"/>
+          <w:bottom w:val="single" w:color="auto" w:sz="4" w:space="0"/>
+          <w:right w:val="single" w:color="auto" w:sz="4" w:space="0"/>
+          <w:insideH w:val="single" w:color="auto" w:sz="4" w:space="0"/>
+          <w:insideV w:val="single" w:color="auto" w:sz="4" w:space="0"/>
+        </w:tblBorders>
+        <w:tblLayout w:type="autofit"/>
+        <w:tblCellMar>
+          <w:top w:w="0" w:type="dxa"/>
+          <w:left w:w="108" w:type="dxa"/>
+          <w:bottom w:w="0" w:type="dxa"/>
+          <w:right w:w="108" w:type="dxa"/>
+        </w:tblCellMar>
       </w:tblPr>
       <w:tblGrid>
         <w:gridCol w:w="3864"/>
         <w:gridCol w:w="5496"/>
       </w:tblGrid>
       <w:tr>
+        <w:tblPrEx>
+          <w:tblBorders>
+            <w:top w:val="single" w:color="auto" w:sz="4" w:space="0"/>
+            <w:left w:val="single" w:color="auto" w:sz="4" w:space="0"/>
+            <w:bottom w:val="single" w:color="auto" w:sz="4" w:space="0"/>
+            <w:right w:val="single" w:color="auto" w:sz="4" w:space="0"/>
+            <w:insideH w:val="single" w:color="auto" w:sz="4" w:space="0"/>
+            <w:insideV w:val="single" w:color="auto" w:sz="4" w:space="0"/>
+          </w:tblBorders>
+          <w:tblCellMar>
+            <w:top w:w="0" w:type="dxa"/>
+            <w:left w:w="108" w:type="dxa"/>
+            <w:bottom w:w="0" w:type="dxa"/>
+            <w:right w:w="108" w:type="dxa"/>
+          </w:tblCellMar>
+        </w:tblPrEx>
         <w:tc>
           <w:tcPr>
             <w:tcW w:w="3864" w:type="dxa"/>
           </w:tcPr>
           <w:p>
             <w:pPr>
-              <w:pStyle w:val="ListParagraph"/>
+              <w:pStyle w:val="5"/>
+              <w:spacing w:after="0" w:line="240" w:lineRule="auto"/>
               <w:ind w:left="0"/>
               <w:jc w:val="center"/>
               <w:rPr>
@@ -1758,7 +2004,8 @@
           </w:tcPr>
           <w:p>
             <w:pPr>
-              <w:pStyle w:val="ListParagraph"/>
+              <w:pStyle w:val="5"/>
+              <w:spacing w:after="0" w:line="240" w:lineRule="auto"/>
               <w:ind w:left="0"/>
               <w:jc w:val="center"/>
               <w:rPr>
@@ -1785,13 +2032,30 @@
         </w:tc>
       </w:tr>
       <w:tr>
+        <w:tblPrEx>
+          <w:tblBorders>
+            <w:top w:val="single" w:color="auto" w:sz="4" w:space="0"/>
+            <w:left w:val="single" w:color="auto" w:sz="4" w:space="0"/>
+            <w:bottom w:val="single" w:color="auto" w:sz="4" w:space="0"/>
+            <w:right w:val="single" w:color="auto" w:sz="4" w:space="0"/>
+            <w:insideH w:val="single" w:color="auto" w:sz="4" w:space="0"/>
+            <w:insideV w:val="single" w:color="auto" w:sz="4" w:space="0"/>
+          </w:tblBorders>
+          <w:tblCellMar>
+            <w:top w:w="0" w:type="dxa"/>
+            <w:left w:w="108" w:type="dxa"/>
+            <w:bottom w:w="0" w:type="dxa"/>
+            <w:right w:w="108" w:type="dxa"/>
+          </w:tblCellMar>
+        </w:tblPrEx>
         <w:tc>
           <w:tcPr>
             <w:tcW w:w="3864" w:type="dxa"/>
           </w:tcPr>
           <w:p>
             <w:pPr>
-              <w:pStyle w:val="ListParagraph"/>
+              <w:pStyle w:val="5"/>
+              <w:spacing w:after="0" w:line="240" w:lineRule="auto"/>
               <w:ind w:left="0"/>
               <w:rPr>
                 <w:rFonts w:ascii="Times New Roman" w:hAnsi="Times New Roman" w:cs="Times New Roman"/>
@@ -1817,7 +2081,8 @@
           </w:tcPr>
           <w:p>
             <w:pPr>
-              <w:pStyle w:val="ListParagraph"/>
+              <w:pStyle w:val="5"/>
+              <w:spacing w:after="0" w:line="240" w:lineRule="auto"/>
               <w:ind w:left="0"/>
               <w:rPr>
                 <w:rFonts w:ascii="Times New Roman" w:hAnsi="Times New Roman" w:cs="Times New Roman"/>
@@ -1839,13 +2104,30 @@
         </w:tc>
       </w:tr>
       <w:tr>
+        <w:tblPrEx>
+          <w:tblBorders>
+            <w:top w:val="single" w:color="auto" w:sz="4" w:space="0"/>
+            <w:left w:val="single" w:color="auto" w:sz="4" w:space="0"/>
+            <w:bottom w:val="single" w:color="auto" w:sz="4" w:space="0"/>
+            <w:right w:val="single" w:color="auto" w:sz="4" w:space="0"/>
+            <w:insideH w:val="single" w:color="auto" w:sz="4" w:space="0"/>
+            <w:insideV w:val="single" w:color="auto" w:sz="4" w:space="0"/>
+          </w:tblBorders>
+          <w:tblCellMar>
+            <w:top w:w="0" w:type="dxa"/>
+            <w:left w:w="108" w:type="dxa"/>
+            <w:bottom w:w="0" w:type="dxa"/>
+            <w:right w:w="108" w:type="dxa"/>
+          </w:tblCellMar>
+        </w:tblPrEx>
         <w:tc>
           <w:tcPr>
             <w:tcW w:w="3864" w:type="dxa"/>
           </w:tcPr>
           <w:p>
             <w:pPr>
-              <w:pStyle w:val="ListParagraph"/>
+              <w:pStyle w:val="5"/>
+              <w:spacing w:after="0" w:line="240" w:lineRule="auto"/>
               <w:ind w:left="0"/>
               <w:rPr>
                 <w:rFonts w:ascii="Times New Roman" w:hAnsi="Times New Roman" w:cs="Times New Roman"/>
@@ -1871,7 +2153,8 @@
           </w:tcPr>
           <w:p>
             <w:pPr>
-              <w:pStyle w:val="ListParagraph"/>
+              <w:pStyle w:val="5"/>
+              <w:spacing w:after="0" w:line="240" w:lineRule="auto"/>
               <w:ind w:left="0"/>
               <w:rPr>
                 <w:rFonts w:ascii="Times New Roman" w:hAnsi="Times New Roman" w:cs="Times New Roman"/>
@@ -1893,13 +2176,30 @@
         </w:tc>
       </w:tr>
       <w:tr>
+        <w:tblPrEx>
+          <w:tblBorders>
+            <w:top w:val="single" w:color="auto" w:sz="4" w:space="0"/>
+            <w:left w:val="single" w:color="auto" w:sz="4" w:space="0"/>
+            <w:bottom w:val="single" w:color="auto" w:sz="4" w:space="0"/>
+            <w:right w:val="single" w:color="auto" w:sz="4" w:space="0"/>
+            <w:insideH w:val="single" w:color="auto" w:sz="4" w:space="0"/>
+            <w:insideV w:val="single" w:color="auto" w:sz="4" w:space="0"/>
+          </w:tblBorders>
+          <w:tblCellMar>
+            <w:top w:w="0" w:type="dxa"/>
+            <w:left w:w="108" w:type="dxa"/>
+            <w:bottom w:w="0" w:type="dxa"/>
+            <w:right w:w="108" w:type="dxa"/>
+          </w:tblCellMar>
+        </w:tblPrEx>
         <w:tc>
           <w:tcPr>
             <w:tcW w:w="3864" w:type="dxa"/>
           </w:tcPr>
           <w:p>
             <w:pPr>
-              <w:pStyle w:val="ListParagraph"/>
+              <w:pStyle w:val="5"/>
+              <w:spacing w:after="0" w:line="240" w:lineRule="auto"/>
               <w:ind w:left="0"/>
               <w:rPr>
                 <w:rFonts w:ascii="Times New Roman" w:hAnsi="Times New Roman" w:cs="Times New Roman"/>
@@ -1925,7 +2225,8 @@
           </w:tcPr>
           <w:p>
             <w:pPr>
-              <w:pStyle w:val="ListParagraph"/>
+              <w:pStyle w:val="5"/>
+              <w:spacing w:after="0" w:line="240" w:lineRule="auto"/>
               <w:ind w:left="0"/>
               <w:rPr>
                 <w:rFonts w:ascii="Times New Roman" w:hAnsi="Times New Roman" w:cs="Times New Roman"/>
@@ -1949,7 +2250,7 @@
     </w:tbl>
     <w:p>
       <w:pPr>
-        <w:pStyle w:val="ListParagraph"/>
+        <w:pStyle w:val="5"/>
         <w:ind w:left="1800"/>
         <w:rPr>
           <w:rFonts w:ascii="Times New Roman" w:hAnsi="Times New Roman" w:cs="Times New Roman"/>
@@ -1961,7 +2262,7 @@
     </w:p>
     <w:p>
       <w:pPr>
-        <w:pStyle w:val="ListParagraph"/>
+        <w:pStyle w:val="5"/>
         <w:numPr>
           <w:ilvl w:val="1"/>
           <w:numId w:val="1"/>
@@ -1989,7 +2290,7 @@
     </w:p>
     <w:p>
       <w:pPr>
-        <w:pStyle w:val="ListParagraph"/>
+        <w:pStyle w:val="5"/>
         <w:ind w:left="1800"/>
         <w:rPr>
           <w:rFonts w:ascii="Times New Roman" w:hAnsi="Times New Roman" w:cs="Times New Roman"/>
@@ -2010,25 +2311,24 @@
     </w:p>
     <w:p>
       <w:pPr>
-        <w:pStyle w:val="ListParagraph"/>
-        <w:rPr>
-          <w:rFonts w:ascii="Times New Roman" w:hAnsi="Times New Roman" w:cs="Times New Roman"/>
-          <w:sz w:val="32"/>
-          <w:szCs w:val="32"/>
-          <w:lang w:val="vi-VN"/>
-        </w:rPr>
-      </w:pPr>
-      <w:r>
-        <w:rPr>
-          <w:rFonts w:ascii="Times New Roman" w:hAnsi="Times New Roman" w:cs="Times New Roman"/>
-          <w:sz w:val="32"/>
-          <w:szCs w:val="32"/>
-          <w:lang w:val="vi-VN"/>
-        </w:rPr>
-        <w:lastRenderedPageBreak/>
+        <w:pStyle w:val="5"/>
+        <w:rPr>
+          <w:rFonts w:ascii="Times New Roman" w:hAnsi="Times New Roman" w:cs="Times New Roman"/>
+          <w:sz w:val="32"/>
+          <w:szCs w:val="32"/>
+          <w:lang w:val="vi-VN"/>
+        </w:rPr>
+      </w:pPr>
+      <w:r>
+        <w:rPr>
+          <w:rFonts w:ascii="Times New Roman" w:hAnsi="Times New Roman" w:cs="Times New Roman"/>
+          <w:sz w:val="32"/>
+          <w:szCs w:val="32"/>
+          <w:lang w:val="vi-VN"/>
+        </w:rPr>
         <w:drawing>
-          <wp:inline distT="0" distB="0" distL="0" distR="0" wp14:anchorId="2F612C2C" wp14:editId="3DE850E7">
-            <wp:extent cx="5487166" cy="3134162"/>
+          <wp:inline distT="0" distB="0" distL="0" distR="0">
+            <wp:extent cx="5487035" cy="3133725"/>
             <wp:effectExtent l="0" t="0" r="0" b="9525"/>
             <wp:docPr id="2053908781" name="Picture 1"/>
             <wp:cNvGraphicFramePr>
@@ -2038,11 +2338,13 @@
               <a:graphicData uri="http://schemas.openxmlformats.org/drawingml/2006/picture">
                 <pic:pic xmlns:pic="http://schemas.openxmlformats.org/drawingml/2006/picture">
                   <pic:nvPicPr>
-                    <pic:cNvPr id="2053908781" name=""/>
-                    <pic:cNvPicPr/>
+                    <pic:cNvPr id="2053908781" name="Picture 1"/>
+                    <pic:cNvPicPr>
+                      <a:picLocks noChangeAspect="1"/>
+                    </pic:cNvPicPr>
                   </pic:nvPicPr>
                   <pic:blipFill>
-                    <a:blip r:embed="rId9"/>
+                    <a:blip r:embed="rId10"/>
                     <a:stretch>
                       <a:fillRect/>
                     </a:stretch>
@@ -2065,7 +2367,7 @@
     </w:p>
     <w:p>
       <w:pPr>
-        <w:pStyle w:val="ListParagraph"/>
+        <w:pStyle w:val="5"/>
         <w:numPr>
           <w:ilvl w:val="1"/>
           <w:numId w:val="1"/>
@@ -2093,7 +2395,7 @@
     </w:p>
     <w:p>
       <w:pPr>
-        <w:pStyle w:val="ListParagraph"/>
+        <w:pStyle w:val="5"/>
         <w:ind w:left="1800"/>
         <w:rPr>
           <w:rFonts w:ascii="Times New Roman" w:hAnsi="Times New Roman" w:cs="Times New Roman"/>
@@ -2114,7 +2416,7 @@
     </w:p>
     <w:p>
       <w:pPr>
-        <w:pStyle w:val="ListParagraph"/>
+        <w:pStyle w:val="5"/>
         <w:numPr>
           <w:ilvl w:val="0"/>
           <w:numId w:val="1"/>
@@ -2147,23 +2449,12 @@
           <w:szCs w:val="32"/>
           <w:lang w:val="vi-VN"/>
         </w:rPr>
-        <w:t xml:space="preserve"> quả đạt được</w:t>
-      </w:r>
-      <w:r>
-        <w:rPr>
-          <w:rFonts w:ascii="Times New Roman" w:hAnsi="Times New Roman" w:cs="Times New Roman"/>
-          <w:b/>
-          <w:bCs/>
-          <w:sz w:val="32"/>
-          <w:szCs w:val="32"/>
-          <w:lang w:val="vi-VN"/>
-        </w:rPr>
-        <w:t>, kiểm thử và sửa lỗi</w:t>
-      </w:r>
-    </w:p>
-    <w:p>
-      <w:pPr>
-        <w:pStyle w:val="ListParagraph"/>
+        <w:t xml:space="preserve"> quả đạt được, kiểm thử và sửa lỗi</w:t>
+      </w:r>
+    </w:p>
+    <w:p>
+      <w:pPr>
+        <w:pStyle w:val="5"/>
         <w:ind w:left="1080"/>
         <w:rPr>
           <w:rFonts w:ascii="Times New Roman" w:hAnsi="Times New Roman" w:cs="Times New Roman"/>
@@ -2179,30 +2470,12 @@
           <w:szCs w:val="32"/>
           <w:lang w:val="vi-VN"/>
         </w:rPr>
-        <w:t xml:space="preserve">- Kết quả đạt được: </w:t>
-      </w:r>
-      <w:r>
-        <w:rPr>
-          <w:rFonts w:ascii="Times New Roman" w:hAnsi="Times New Roman" w:cs="Times New Roman"/>
-          <w:sz w:val="32"/>
-          <w:szCs w:val="32"/>
-          <w:lang w:val="vi-VN"/>
-        </w:rPr>
-        <w:t xml:space="preserve">Mô hình máy bán hàng tự động được thiết kế và lắp ráp thành công với các linh kiện đã được nêu trước đó. Trong đó đảm bảo các yêu </w:t>
-      </w:r>
-      <w:r>
-        <w:rPr>
-          <w:rFonts w:ascii="Times New Roman" w:hAnsi="Times New Roman" w:cs="Times New Roman"/>
-          <w:sz w:val="32"/>
-          <w:szCs w:val="32"/>
-          <w:lang w:val="vi-VN"/>
-        </w:rPr>
-        <w:t>cầu:</w:t>
-      </w:r>
-    </w:p>
-    <w:p>
-      <w:pPr>
-        <w:pStyle w:val="ListParagraph"/>
+        <w:t>- Kết quả đạt được: Mô hình máy bán hàng tự động được thiết kế và lắp ráp thành công với các linh kiện đã được nêu trước đó. Trong đó đảm bảo các yêu cầu:</w:t>
+      </w:r>
+    </w:p>
+    <w:p>
+      <w:pPr>
+        <w:pStyle w:val="5"/>
         <w:ind w:left="1080"/>
         <w:rPr>
           <w:rFonts w:ascii="Times New Roman" w:hAnsi="Times New Roman" w:cs="Times New Roman"/>
@@ -2223,7 +2496,7 @@
     </w:p>
     <w:p>
       <w:pPr>
-        <w:pStyle w:val="ListParagraph"/>
+        <w:pStyle w:val="5"/>
         <w:ind w:left="1080"/>
         <w:rPr>
           <w:rFonts w:ascii="Times New Roman" w:hAnsi="Times New Roman" w:cs="Times New Roman"/>
@@ -2239,21 +2512,12 @@
           <w:szCs w:val="32"/>
           <w:lang w:val="vi-VN"/>
         </w:rPr>
-        <w:t xml:space="preserve">+ Matrix Keyboard sử dụng được, khi thao tác bấm không bị loạn, lẫn tín hiệu phím vào nhau, tín hiệu được truyền đúng tới </w:t>
-      </w:r>
-      <w:r>
-        <w:rPr>
-          <w:rFonts w:ascii="Times New Roman" w:hAnsi="Times New Roman" w:cs="Times New Roman"/>
-          <w:sz w:val="32"/>
-          <w:szCs w:val="32"/>
-          <w:lang w:val="vi-VN"/>
-        </w:rPr>
-        <w:t>Raspberry Pi và hiển thị đúng trên màn hình LCD.</w:t>
-      </w:r>
-    </w:p>
-    <w:p>
-      <w:pPr>
-        <w:pStyle w:val="ListParagraph"/>
+        <w:t>+ Matrix Keyboard sử dụng được, khi thao tác bấm không bị loạn, lẫn tín hiệu phím vào nhau, tín hiệu được truyền đúng tới Raspberry Pi và hiển thị đúng trên màn hình LCD.</w:t>
+      </w:r>
+    </w:p>
+    <w:p>
+      <w:pPr>
+        <w:pStyle w:val="5"/>
         <w:ind w:left="1080"/>
         <w:rPr>
           <w:rFonts w:ascii="Times New Roman" w:hAnsi="Times New Roman" w:cs="Times New Roman"/>
@@ -2269,21 +2533,12 @@
           <w:szCs w:val="32"/>
           <w:lang w:val="vi-VN"/>
         </w:rPr>
-        <w:t xml:space="preserve">+ Tất cả 4 micro servo đều có thể hoạt động tốt, </w:t>
-      </w:r>
-      <w:r>
-        <w:rPr>
-          <w:rFonts w:ascii="Times New Roman" w:hAnsi="Times New Roman" w:cs="Times New Roman"/>
-          <w:sz w:val="32"/>
-          <w:szCs w:val="32"/>
-          <w:lang w:val="vi-VN"/>
-        </w:rPr>
-        <w:t>đúng theo tín hiệu vị trí servo được yêu cầu khi người dùng thực hiện mua hàng.</w:t>
-      </w:r>
-    </w:p>
-    <w:p>
-      <w:pPr>
-        <w:pStyle w:val="ListParagraph"/>
+        <w:t>+ Tất cả 4 micro servo đều có thể hoạt động tốt, đúng theo tín hiệu vị trí servo được yêu cầu khi người dùng thực hiện mua hàng.</w:t>
+      </w:r>
+    </w:p>
+    <w:p>
+      <w:pPr>
+        <w:pStyle w:val="5"/>
         <w:ind w:left="1080"/>
         <w:rPr>
           <w:rFonts w:ascii="Times New Roman" w:hAnsi="Times New Roman" w:cs="Times New Roman"/>
@@ -2299,21 +2554,12 @@
           <w:szCs w:val="32"/>
           <w:lang w:val="vi-VN"/>
         </w:rPr>
-        <w:t xml:space="preserve">- Kiểm thử: do quy mô của dự án, việc kiểm thử được kết hợp trong việc test từng bước của mô hình. </w:t>
-      </w:r>
-      <w:r>
-        <w:rPr>
-          <w:rFonts w:ascii="Times New Roman" w:hAnsi="Times New Roman" w:cs="Times New Roman"/>
-          <w:sz w:val="32"/>
-          <w:szCs w:val="32"/>
-          <w:lang w:val="vi-VN"/>
-        </w:rPr>
-        <w:t>Máy bán hàng tự động mô phỏng đã thực hiện đúng chức năng, đúng các bước.</w:t>
-      </w:r>
-    </w:p>
-    <w:p>
-      <w:pPr>
-        <w:pStyle w:val="ListParagraph"/>
+        <w:t>- Kiểm thử: do quy mô của dự án, việc kiểm thử được kết hợp trong việc test từng bước của mô hình. Máy bán hàng tự động mô phỏng đã thực hiện đúng chức năng, đúng các bước.</w:t>
+      </w:r>
+    </w:p>
+    <w:p>
+      <w:pPr>
+        <w:pStyle w:val="5"/>
         <w:ind w:left="1080"/>
         <w:rPr>
           <w:rFonts w:ascii="Times New Roman" w:hAnsi="Times New Roman" w:cs="Times New Roman"/>
@@ -2329,22 +2575,12 @@
           <w:szCs w:val="32"/>
           <w:lang w:val="vi-VN"/>
         </w:rPr>
-        <w:t xml:space="preserve">- Sửa lỗi: việc sửa lỗi được kết hợp trong việc test từng bước, thực hiện cài đặt dần các thư viện phục vụ mỗi quá trình, sửa </w:t>
-      </w:r>
-      <w:r>
-        <w:rPr>
-          <w:rFonts w:ascii="Times New Roman" w:hAnsi="Times New Roman" w:cs="Times New Roman"/>
-          <w:sz w:val="32"/>
-          <w:szCs w:val="32"/>
-          <w:lang w:val="vi-VN"/>
-        </w:rPr>
-        <w:lastRenderedPageBreak/>
-        <w:t>các lỗi cú pháp, lỗi logic, lỗi về kết hợp frontend và backend cơ sở dữ liệu. Các lỗi đã được sửa thành công.</w:t>
-      </w:r>
-    </w:p>
-    <w:p>
-      <w:pPr>
-        <w:pStyle w:val="ListParagraph"/>
+        <w:t>- Sửa lỗi: việc sửa lỗi được kết hợp trong việc test từng bước, thực hiện cài đặt dần các thư viện phục vụ mỗi quá trình, sửa các lỗi cú pháp, lỗi logic, lỗi về kết hợp frontend và backend cơ sở dữ liệu. Các lỗi đã được sửa thành công.</w:t>
+      </w:r>
+    </w:p>
+    <w:p>
+      <w:pPr>
+        <w:pStyle w:val="5"/>
         <w:numPr>
           <w:ilvl w:val="0"/>
           <w:numId w:val="1"/>
@@ -2369,10 +2605,21 @@
         </w:rPr>
         <w:t>Tổng kết</w:t>
       </w:r>
-    </w:p>
-    <w:p>
-      <w:pPr>
-        <w:pStyle w:val="ListParagraph"/>
+      <w:r>
+        <w:rPr>
+          <w:rFonts w:ascii="Times New Roman" w:hAnsi="Times New Roman" w:cs="Times New Roman"/>
+          <w:b/>
+          <w:bCs/>
+          <w:sz w:val="32"/>
+          <w:szCs w:val="32"/>
+          <w:lang w:val="vi-VN"/>
+        </w:rPr>
+        <w:br w:type="textWrapping"/>
+      </w:r>
+    </w:p>
+    <w:p>
+      <w:pPr>
+        <w:pStyle w:val="5"/>
         <w:ind w:left="1080"/>
         <w:rPr>
           <w:rFonts w:ascii="Times New Roman" w:hAnsi="Times New Roman" w:cs="Times New Roman"/>
@@ -2388,21 +2635,21 @@
           <w:szCs w:val="32"/>
           <w:lang w:val="vi-VN"/>
         </w:rPr>
-        <w:t xml:space="preserve">Đối với học phần Hệ nhúng, Vending Machine là một đề tài hay và cần sự đầu tư về thời gian, kiến thức cũng như </w:t>
-      </w:r>
-      <w:r>
-        <w:rPr>
-          <w:rFonts w:ascii="Times New Roman" w:hAnsi="Times New Roman" w:cs="Times New Roman"/>
-          <w:sz w:val="32"/>
-          <w:szCs w:val="32"/>
-          <w:lang w:val="vi-VN"/>
-        </w:rPr>
-        <w:t>nhân lực, tài chính để thực hiện.</w:t>
-      </w:r>
-    </w:p>
-    <w:p>
-      <w:pPr>
-        <w:pStyle w:val="ListParagraph"/>
+        <w:t>Đối với học phần Hệ nhúng, Vending Machine là một đề tài hay và cần sự đầu tư về thời gian, kiến thức cũng như nhân lực, tài chính để thực hiện.</w:t>
+      </w:r>
+      <w:r>
+        <w:rPr>
+          <w:rFonts w:ascii="Times New Roman" w:hAnsi="Times New Roman" w:cs="Times New Roman"/>
+          <w:sz w:val="32"/>
+          <w:szCs w:val="32"/>
+          <w:lang w:val="vi-VN"/>
+        </w:rPr>
+        <w:br w:type="textWrapping"/>
+      </w:r>
+    </w:p>
+    <w:p>
+      <w:pPr>
+        <w:pStyle w:val="5"/>
         <w:ind w:left="1080"/>
         <w:rPr>
           <w:rFonts w:ascii="Times New Roman" w:hAnsi="Times New Roman" w:cs="Times New Roman"/>
@@ -2418,30 +2665,12 @@
           <w:szCs w:val="32"/>
           <w:lang w:val="vi-VN"/>
         </w:rPr>
-        <w:t xml:space="preserve">Đối với cá nhân mỗi sinh viên, thực hiện được đề tài này là một </w:t>
-      </w:r>
-      <w:r>
-        <w:rPr>
-          <w:rFonts w:ascii="Times New Roman" w:hAnsi="Times New Roman" w:cs="Times New Roman"/>
-          <w:sz w:val="32"/>
-          <w:szCs w:val="32"/>
-          <w:lang w:val="vi-VN"/>
-        </w:rPr>
-        <w:t xml:space="preserve">bước đóng góp quan trọng cho sự rèn luyện tính kiên nhẫn, sự đầu tư, học hỏi, tìm tòi, nâng cao </w:t>
-      </w:r>
-      <w:r>
-        <w:rPr>
-          <w:rFonts w:ascii="Times New Roman" w:hAnsi="Times New Roman" w:cs="Times New Roman"/>
-          <w:sz w:val="32"/>
-          <w:szCs w:val="32"/>
-          <w:lang w:val="vi-VN"/>
-        </w:rPr>
-        <w:t>kiến thức, kĩ năng, hiểu biết về linh kiện điện tử, đúc kết kinh nghiệm làm việc nhóm thật tốt.</w:t>
-      </w:r>
-    </w:p>
-    <w:p>
-      <w:pPr>
-        <w:pStyle w:val="ListParagraph"/>
+        <w:t>Đối với cá nhân mỗi sinh viên, thực hiện được đề tài này là một bước đóng góp quan trọng cho sự rèn luyện tính kiên nhẫn, sự đầu tư, học hỏi, tìm tòi, nâng cao kiến thức, kĩ năng, hiểu biết về linh kiện điện tử, đúc kết kinh nghiệm làm việc nhóm thật tốt.</w:t>
+      </w:r>
+    </w:p>
+    <w:p>
+      <w:pPr>
+        <w:pStyle w:val="5"/>
         <w:ind w:left="1080"/>
         <w:rPr>
           <w:rFonts w:ascii="Times New Roman" w:hAnsi="Times New Roman" w:cs="Times New Roman"/>
@@ -2457,44 +2686,76 @@
           <w:szCs w:val="32"/>
           <w:lang w:val="vi-VN"/>
         </w:rPr>
-        <w:t xml:space="preserve">Dù vending machine, cụ thể là dự án mà nhóm thực hiện không còn xa lạ, </w:t>
-      </w:r>
-      <w:r>
-        <w:rPr>
-          <w:rFonts w:ascii="Times New Roman" w:hAnsi="Times New Roman" w:cs="Times New Roman"/>
-          <w:sz w:val="32"/>
-          <w:szCs w:val="32"/>
-          <w:lang w:val="vi-VN"/>
-        </w:rPr>
-        <w:t xml:space="preserve">thậm chí là xuất hiện những mô hình thật ở rất nhiều nơi, ngay tại trong khuôn viên trường, nhưng việc tự mình thực hiện, tạo ra một mô hình dù chỉ là mô phỏng cũng là một </w:t>
-      </w:r>
-      <w:r>
-        <w:rPr>
-          <w:rFonts w:ascii="Times New Roman" w:hAnsi="Times New Roman" w:cs="Times New Roman"/>
-          <w:sz w:val="32"/>
-          <w:szCs w:val="32"/>
-          <w:lang w:val="vi-VN"/>
-        </w:rPr>
-        <w:t>bài học, kinh nghiệm quý giá.</w:t>
+        <w:t>Dù vending machine, cụ thể là dự án mà nhóm thực hiện không còn xa lạ, thậm chí là xuất hiện những mô hình thật ở rất nhiều nơi, ngay tại trong khuôn viên trường, nhưng việc tự mình thực hiện, tạo ra một mô hình dù chỉ là mô phỏng cũng là một bài học, kinh nghiệm quý giá.</w:t>
       </w:r>
     </w:p>
     <w:sectPr>
       <w:pgSz w:w="12240" w:h="15840"/>
       <w:pgMar w:top="1440" w:right="1440" w:bottom="1440" w:left="1440" w:header="720" w:footer="720" w:gutter="0"/>
-      <w:cols w:space="720"/>
-      <w:docGrid w:linePitch="360"/>
+      <w:cols w:space="720" w:num="1"/>
+      <w:docGrid w:linePitch="360" w:charSpace="0"/>
     </w:sectPr>
   </w:body>
 </w:document>
 </file>
 
+<file path=word/endnotes.xml><?xml version="1.0" encoding="utf-8"?>
+<w:endnotes xmlns:wpc="http://schemas.microsoft.com/office/word/2010/wordprocessingCanvas" xmlns:mc="http://schemas.openxmlformats.org/markup-compatibility/2006" xmlns:o="urn:schemas-microsoft-com:office:office" xmlns:r="http://schemas.openxmlformats.org/officeDocument/2006/relationships" xmlns:m="http://schemas.openxmlformats.org/officeDocument/2006/math" xmlns:v="urn:schemas-microsoft-com:vml" xmlns:wp14="http://schemas.microsoft.com/office/word/2010/wordprocessingDrawing" xmlns:wp="http://schemas.openxmlformats.org/drawingml/2006/wordprocessingDrawing" xmlns:w="http://schemas.openxmlformats.org/wordprocessingml/2006/main" xmlns:w14="http://schemas.microsoft.com/office/word/2010/wordml" xmlns:w15="http://schemas.microsoft.com/office/word/2012/wordml" xmlns:w10="urn:schemas-microsoft-com:office:word" xmlns:wpg="http://schemas.microsoft.com/office/word/2010/wordprocessingGroup" xmlns:wpi="http://schemas.microsoft.com/office/word/2010/wordprocessingInk" xmlns:wne="http://schemas.microsoft.com/office/word/2006/wordml" xmlns:wps="http://schemas.microsoft.com/office/word/2010/wordprocessingShape" xmlns:wpsCustomData="http://www.wps.cn/officeDocument/2013/wpsCustomData" mc:Ignorable="w14 w15 wp14">
+  <w:endnote w:type="separator" w:id="0">
+    <w:p>
+      <w:pPr>
+        <w:spacing w:line="240" w:lineRule="auto"/>
+      </w:pPr>
+      <w:r>
+        <w:separator/>
+      </w:r>
+    </w:p>
+  </w:endnote>
+  <w:endnote w:type="continuationSeparator" w:id="1">
+    <w:p>
+      <w:pPr>
+        <w:spacing w:line="240" w:lineRule="auto"/>
+      </w:pPr>
+      <w:r>
+        <w:continuationSeparator/>
+      </w:r>
+    </w:p>
+  </w:endnote>
+</w:endnotes>
+</file>
+
+<file path=word/footnotes.xml><?xml version="1.0" encoding="utf-8"?>
+<w:footnotes xmlns:wpc="http://schemas.microsoft.com/office/word/2010/wordprocessingCanvas" xmlns:mc="http://schemas.openxmlformats.org/markup-compatibility/2006" xmlns:o="urn:schemas-microsoft-com:office:office" xmlns:r="http://schemas.openxmlformats.org/officeDocument/2006/relationships" xmlns:m="http://schemas.openxmlformats.org/officeDocument/2006/math" xmlns:v="urn:schemas-microsoft-com:vml" xmlns:wp14="http://schemas.microsoft.com/office/word/2010/wordprocessingDrawing" xmlns:wp="http://schemas.openxmlformats.org/drawingml/2006/wordprocessingDrawing" xmlns:w="http://schemas.openxmlformats.org/wordprocessingml/2006/main" xmlns:w14="http://schemas.microsoft.com/office/word/2010/wordml" xmlns:w15="http://schemas.microsoft.com/office/word/2012/wordml" xmlns:w10="urn:schemas-microsoft-com:office:word" xmlns:wpg="http://schemas.microsoft.com/office/word/2010/wordprocessingGroup" xmlns:wpi="http://schemas.microsoft.com/office/word/2010/wordprocessingInk" xmlns:wne="http://schemas.microsoft.com/office/word/2006/wordml" xmlns:wps="http://schemas.microsoft.com/office/word/2010/wordprocessingShape" xmlns:wpsCustomData="http://www.wps.cn/officeDocument/2013/wpsCustomData" mc:Ignorable="w14 w15 wp14">
+  <w:footnote w:type="separator" w:id="0">
+    <w:p>
+      <w:pPr>
+        <w:spacing w:before="0" w:after="0" w:line="259" w:lineRule="auto"/>
+      </w:pPr>
+      <w:r>
+        <w:separator/>
+      </w:r>
+    </w:p>
+  </w:footnote>
+  <w:footnote w:type="continuationSeparator" w:id="1">
+    <w:p>
+      <w:pPr>
+        <w:spacing w:before="0" w:after="0" w:line="259" w:lineRule="auto"/>
+      </w:pPr>
+      <w:r>
+        <w:continuationSeparator/>
+      </w:r>
+    </w:p>
+  </w:footnote>
+</w:footnotes>
+</file>
+
 <file path=word/numbering.xml><?xml version="1.0" encoding="utf-8"?>
-<w:numbering xmlns:wpc="http://schemas.microsoft.com/office/word/2010/wordprocessingCanvas" xmlns:cx="http://schemas.microsoft.com/office/drawing/2014/chartex" xmlns:cx1="http://schemas.microsoft.com/office/drawing/2015/9/8/chartex" xmlns:cx2="http://schemas.microsoft.com/office/drawing/2015/10/21/chartex" xmlns:cx3="http://schemas.microsoft.com/office/drawing/2016/5/9/chartex" xmlns:cx4="http://schemas.microsoft.com/office/drawing/2016/5/10/chartex" xmlns:cx5="http://schemas.microsoft.com/office/drawing/2016/5/11/chartex" xmlns:cx6="http://schemas.microsoft.com/office/drawing/2016/5/12/chartex" xmlns:cx7="http://schemas.microsoft.com/office/drawing/2016/5/13/chartex" xmlns:cx8="http://schemas.microsoft.com/office/drawing/2016/5/14/chartex" xmlns:mc="http://schemas.openxmlformats.org/markup-compatibility/2006" xmlns:aink="http://schemas.microsoft.com/office/drawing/2016/ink" xmlns:am3d="http://schemas.microsoft.com/office/drawing/2017/model3d" xmlns:o="urn:schemas-microsoft-com:office:office" xmlns:oel="http://schemas.microsoft.com/office/2019/extlst" xmlns:r="http://schemas.openxmlformats.org/officeDocument/2006/relationships" xmlns:m="http://schemas.openxmlformats.org/officeDocument/2006/math" xmlns:v="urn:schemas-microsoft-com:vml" xmlns:wp14="http://schemas.microsoft.com/office/word/2010/wordprocessingDrawing" xmlns:wp="http://schemas.openxmlformats.org/drawingml/2006/wordprocessingDrawing" xmlns:w10="urn:schemas-microsoft-com:office:word" xmlns:w="http://schemas.openxmlformats.org/wordprocessingml/2006/main" xmlns:w14="http://schemas.microsoft.com/office/word/2010/wordml" xmlns:w15="http://schemas.microsoft.com/office/word/2012/wordml" xmlns:w16cex="http://schemas.microsoft.com/office/word/2018/wordml/cex" xmlns:w16cid="http://schemas.microsoft.com/office/word/2016/wordml/cid" xmlns:w16="http://schemas.microsoft.com/office/word/2018/wordml" xmlns:w16sdtdh="http://schemas.microsoft.com/office/word/2020/wordml/sdtdatahash" xmlns:w16se="http://schemas.microsoft.com/office/word/2015/wordml/symex" xmlns:wpg="http://schemas.microsoft.com/office/word/2010/wordprocessingGroup" xmlns:wpi="http://schemas.microsoft.com/office/word/2010/wordprocessingInk" xmlns:wne="http://schemas.microsoft.com/office/word/2006/wordml" xmlns:wps="http://schemas.microsoft.com/office/word/2010/wordprocessingShape" mc:Ignorable="w14 w15 w16se w16cid w16 w16cex w16sdtdh wp14">
-  <w:abstractNum w:abstractNumId="0" w15:restartNumberingAfterBreak="0">
+<w:numbering xmlns:wpc="http://schemas.microsoft.com/office/word/2010/wordprocessingCanvas" xmlns:mc="http://schemas.openxmlformats.org/markup-compatibility/2006" xmlns:o="urn:schemas-microsoft-com:office:office" xmlns:r="http://schemas.openxmlformats.org/officeDocument/2006/relationships" xmlns:m="http://schemas.openxmlformats.org/officeDocument/2006/math" xmlns:v="urn:schemas-microsoft-com:vml" xmlns:wp14="http://schemas.microsoft.com/office/word/2010/wordprocessingDrawing" xmlns:wp="http://schemas.openxmlformats.org/drawingml/2006/wordprocessingDrawing" xmlns:w10="urn:schemas-microsoft-com:office:word" xmlns:w="http://schemas.openxmlformats.org/wordprocessingml/2006/main" xmlns:w14="http://schemas.microsoft.com/office/word/2010/wordml" xmlns:wpg="http://schemas.microsoft.com/office/word/2010/wordprocessingGroup" xmlns:wpi="http://schemas.microsoft.com/office/word/2010/wordprocessingInk" xmlns:wne="http://schemas.microsoft.com/office/word/2006/wordml" xmlns:wps="http://schemas.microsoft.com/office/word/2010/wordprocessingShape" xmlns:wpsCustomData="http://www.wps.cn/officeDocument/2013/wpsCustomData" mc:Ignorable="w14 wp14">
+  <w:abstractNum w:abstractNumId="0">
     <w:nsid w:val="1EED1885"/>
     <w:multiLevelType w:val="multilevel"/>
-    <w:tmpl w:val="CC8A4F56"/>
-    <w:lvl w:ilvl="0">
+    <w:tmpl w:val="1EED1885"/>
+    <w:lvl w:ilvl="0" w:tentative="0">
       <w:start w:val="1"/>
       <w:numFmt w:val="decimal"/>
       <w:lvlText w:val="%1."/>
@@ -2506,7 +2767,7 @@
         <w:rFonts w:hint="default"/>
       </w:rPr>
     </w:lvl>
-    <w:lvl w:ilvl="1">
+    <w:lvl w:ilvl="1" w:tentative="0">
       <w:start w:val="1"/>
       <w:numFmt w:val="decimal"/>
       <w:isLgl/>
@@ -2519,7 +2780,7 @@
         <w:rFonts w:hint="default"/>
       </w:rPr>
     </w:lvl>
-    <w:lvl w:ilvl="2">
+    <w:lvl w:ilvl="2" w:tentative="0">
       <w:start w:val="1"/>
       <w:numFmt w:val="decimal"/>
       <w:isLgl/>
@@ -2532,7 +2793,7 @@
         <w:rFonts w:hint="default"/>
       </w:rPr>
     </w:lvl>
-    <w:lvl w:ilvl="3">
+    <w:lvl w:ilvl="3" w:tentative="0">
       <w:start w:val="1"/>
       <w:numFmt w:val="decimal"/>
       <w:isLgl/>
@@ -2545,7 +2806,7 @@
         <w:rFonts w:hint="default"/>
       </w:rPr>
     </w:lvl>
-    <w:lvl w:ilvl="4">
+    <w:lvl w:ilvl="4" w:tentative="0">
       <w:start w:val="1"/>
       <w:numFmt w:val="decimal"/>
       <w:isLgl/>
@@ -2558,7 +2819,7 @@
         <w:rFonts w:hint="default"/>
       </w:rPr>
     </w:lvl>
-    <w:lvl w:ilvl="5">
+    <w:lvl w:ilvl="5" w:tentative="0">
       <w:start w:val="1"/>
       <w:numFmt w:val="decimal"/>
       <w:isLgl/>
@@ -2571,7 +2832,7 @@
         <w:rFonts w:hint="default"/>
       </w:rPr>
     </w:lvl>
-    <w:lvl w:ilvl="6">
+    <w:lvl w:ilvl="6" w:tentative="0">
       <w:start w:val="1"/>
       <w:numFmt w:val="decimal"/>
       <w:isLgl/>
@@ -2584,7 +2845,7 @@
         <w:rFonts w:hint="default"/>
       </w:rPr>
     </w:lvl>
-    <w:lvl w:ilvl="7">
+    <w:lvl w:ilvl="7" w:tentative="0">
       <w:start w:val="1"/>
       <w:numFmt w:val="decimal"/>
       <w:isLgl/>
@@ -2597,7 +2858,7 @@
         <w:rFonts w:hint="default"/>
       </w:rPr>
     </w:lvl>
-    <w:lvl w:ilvl="8">
+    <w:lvl w:ilvl="8" w:tentative="0">
       <w:start w:val="1"/>
       <w:numFmt w:val="decimal"/>
       <w:isLgl/>
@@ -2611,426 +2872,301 @@
       </w:rPr>
     </w:lvl>
   </w:abstractNum>
-  <w:num w:numId="1" w16cid:durableId="1832408329">
+  <w:num w:numId="1">
     <w:abstractNumId w:val="0"/>
   </w:num>
 </w:numbering>
 </file>
 
 <file path=word/styles.xml><?xml version="1.0" encoding="utf-8"?>
-<w:styles xmlns:mc="http://schemas.openxmlformats.org/markup-compatibility/2006" xmlns:r="http://schemas.openxmlformats.org/officeDocument/2006/relationships" xmlns:w="http://schemas.openxmlformats.org/wordprocessingml/2006/main" xmlns:w14="http://schemas.microsoft.com/office/word/2010/wordml" xmlns:w15="http://schemas.microsoft.com/office/word/2012/wordml" xmlns:w16cex="http://schemas.microsoft.com/office/word/2018/wordml/cex" xmlns:w16cid="http://schemas.microsoft.com/office/word/2016/wordml/cid" xmlns:w16="http://schemas.microsoft.com/office/word/2018/wordml" xmlns:w16sdtdh="http://schemas.microsoft.com/office/word/2020/wordml/sdtdatahash" xmlns:w16se="http://schemas.microsoft.com/office/word/2015/wordml/symex" mc:Ignorable="w14 w15 w16se w16cid w16 w16cex w16sdtdh">
+<w:styles xmlns:mc="http://schemas.openxmlformats.org/markup-compatibility/2006" xmlns:o="urn:schemas-microsoft-com:office:office" xmlns:r="http://schemas.openxmlformats.org/officeDocument/2006/relationships" xmlns:m="http://schemas.openxmlformats.org/officeDocument/2006/math" xmlns:v="urn:schemas-microsoft-com:vml" xmlns:w="http://schemas.openxmlformats.org/wordprocessingml/2006/main" xmlns:w14="http://schemas.microsoft.com/office/word/2010/wordml" xmlns:w10="urn:schemas-microsoft-com:office:word" xmlns:sl="http://schemas.openxmlformats.org/schemaLibrary/2006/main" xmlns:wpsCustomData="http://www.wps.cn/officeDocument/2013/wpsCustomData" mc:Ignorable="w14">
   <w:docDefaults>
     <w:rPrDefault>
       <w:rPr>
-        <w:rFonts w:asciiTheme="minorHAnsi" w:eastAsiaTheme="minorHAnsi" w:hAnsiTheme="minorHAnsi" w:cstheme="minorBidi"/>
-        <w:kern w:val="2"/>
-        <w:sz w:val="22"/>
-        <w:szCs w:val="22"/>
-        <w:lang w:val="en-US" w:eastAsia="en-US" w:bidi="ar-SA"/>
-        <w14:ligatures w14:val="standardContextual"/>
+        <w:rFonts w:asciiTheme="minorHAnsi" w:hAnsiTheme="minorHAnsi" w:eastAsiaTheme="minorHAnsi" w:cstheme="minorBidi"/>
       </w:rPr>
     </w:rPrDefault>
-    <w:pPrDefault>
-      <w:pPr>
-        <w:spacing w:after="160" w:line="259" w:lineRule="auto"/>
-      </w:pPr>
-    </w:pPrDefault>
+    <w:pPrDefault/>
   </w:docDefaults>
-  <w:latentStyles w:defLockedState="0" w:defUIPriority="99" w:defSemiHidden="0" w:defUnhideWhenUsed="0" w:defQFormat="0" w:count="376">
-    <w:lsdException w:name="Normal" w:uiPriority="0" w:qFormat="1"/>
-    <w:lsdException w:name="heading 1" w:uiPriority="9" w:qFormat="1"/>
-    <w:lsdException w:name="heading 2" w:semiHidden="1" w:uiPriority="9" w:unhideWhenUsed="1" w:qFormat="1"/>
-    <w:lsdException w:name="heading 3" w:semiHidden="1" w:uiPriority="9" w:unhideWhenUsed="1" w:qFormat="1"/>
-    <w:lsdException w:name="heading 4" w:semiHidden="1" w:uiPriority="9" w:unhideWhenUsed="1" w:qFormat="1"/>
-    <w:lsdException w:name="heading 5" w:semiHidden="1" w:uiPriority="9" w:unhideWhenUsed="1" w:qFormat="1"/>
-    <w:lsdException w:name="heading 6" w:semiHidden="1" w:uiPriority="9" w:unhideWhenUsed="1" w:qFormat="1"/>
-    <w:lsdException w:name="heading 7" w:semiHidden="1" w:uiPriority="9" w:unhideWhenUsed="1" w:qFormat="1"/>
-    <w:lsdException w:name="heading 8" w:semiHidden="1" w:uiPriority="9" w:unhideWhenUsed="1" w:qFormat="1"/>
-    <w:lsdException w:name="heading 9" w:semiHidden="1" w:uiPriority="9" w:unhideWhenUsed="1" w:qFormat="1"/>
-    <w:lsdException w:name="index 1" w:semiHidden="1" w:unhideWhenUsed="1"/>
-    <w:lsdException w:name="index 2" w:semiHidden="1" w:unhideWhenUsed="1"/>
-    <w:lsdException w:name="index 3" w:semiHidden="1" w:unhideWhenUsed="1"/>
-    <w:lsdException w:name="index 4" w:semiHidden="1" w:unhideWhenUsed="1"/>
-    <w:lsdException w:name="index 5" w:semiHidden="1" w:unhideWhenUsed="1"/>
-    <w:lsdException w:name="index 6" w:semiHidden="1" w:unhideWhenUsed="1"/>
-    <w:lsdException w:name="index 7" w:semiHidden="1" w:unhideWhenUsed="1"/>
-    <w:lsdException w:name="index 8" w:semiHidden="1" w:unhideWhenUsed="1"/>
-    <w:lsdException w:name="index 9" w:semiHidden="1" w:unhideWhenUsed="1"/>
-    <w:lsdException w:name="toc 1" w:semiHidden="1" w:uiPriority="39" w:unhideWhenUsed="1"/>
-    <w:lsdException w:name="toc 2" w:semiHidden="1" w:uiPriority="39" w:unhideWhenUsed="1"/>
-    <w:lsdException w:name="toc 3" w:semiHidden="1" w:uiPriority="39" w:unhideWhenUsed="1"/>
-    <w:lsdException w:name="toc 4" w:semiHidden="1" w:uiPriority="39" w:unhideWhenUsed="1"/>
-    <w:lsdException w:name="toc 5" w:semiHidden="1" w:uiPriority="39" w:unhideWhenUsed="1"/>
-    <w:lsdException w:name="toc 6" w:semiHidden="1" w:uiPriority="39" w:unhideWhenUsed="1"/>
-    <w:lsdException w:name="toc 7" w:semiHidden="1" w:uiPriority="39" w:unhideWhenUsed="1"/>
-    <w:lsdException w:name="toc 8" w:semiHidden="1" w:uiPriority="39" w:unhideWhenUsed="1"/>
-    <w:lsdException w:name="toc 9" w:semiHidden="1" w:uiPriority="39" w:unhideWhenUsed="1"/>
-    <w:lsdException w:name="Normal Indent" w:semiHidden="1" w:unhideWhenUsed="1"/>
-    <w:lsdException w:name="footnote text" w:semiHidden="1" w:unhideWhenUsed="1"/>
-    <w:lsdException w:name="annotation text" w:semiHidden="1" w:unhideWhenUsed="1"/>
-    <w:lsdException w:name="header" w:semiHidden="1" w:unhideWhenUsed="1"/>
-    <w:lsdException w:name="footer" w:semiHidden="1" w:unhideWhenUsed="1"/>
-    <w:lsdException w:name="index heading" w:semiHidden="1" w:unhideWhenUsed="1"/>
-    <w:lsdException w:name="caption" w:semiHidden="1" w:uiPriority="35" w:unhideWhenUsed="1" w:qFormat="1"/>
-    <w:lsdException w:name="table of figures" w:semiHidden="1" w:unhideWhenUsed="1"/>
-    <w:lsdException w:name="envelope address" w:semiHidden="1" w:unhideWhenUsed="1"/>
-    <w:lsdException w:name="envelope return" w:semiHidden="1" w:unhideWhenUsed="1"/>
-    <w:lsdException w:name="footnote reference" w:semiHidden="1" w:unhideWhenUsed="1"/>
-    <w:lsdException w:name="annotation reference" w:semiHidden="1" w:unhideWhenUsed="1"/>
-    <w:lsdException w:name="line number" w:semiHidden="1" w:unhideWhenUsed="1"/>
-    <w:lsdException w:name="page number" w:semiHidden="1" w:unhideWhenUsed="1"/>
-    <w:lsdException w:name="endnote reference" w:semiHidden="1" w:unhideWhenUsed="1"/>
-    <w:lsdException w:name="endnote text" w:semiHidden="1" w:unhideWhenUsed="1"/>
-    <w:lsdException w:name="table of authorities" w:semiHidden="1" w:unhideWhenUsed="1"/>
-    <w:lsdException w:name="macro" w:semiHidden="1" w:unhideWhenUsed="1"/>
-    <w:lsdException w:name="toa heading" w:semiHidden="1" w:unhideWhenUsed="1"/>
-    <w:lsdException w:name="List" w:semiHidden="1" w:unhideWhenUsed="1"/>
-    <w:lsdException w:name="List Bullet" w:semiHidden="1" w:unhideWhenUsed="1"/>
-    <w:lsdException w:name="List Number" w:semiHidden="1" w:unhideWhenUsed="1"/>
-    <w:lsdException w:name="List 2" w:semiHidden="1" w:unhideWhenUsed="1"/>
-    <w:lsdException w:name="List 3" w:semiHidden="1" w:unhideWhenUsed="1"/>
-    <w:lsdException w:name="List 4" w:semiHidden="1" w:unhideWhenUsed="1"/>
-    <w:lsdException w:name="List 5" w:semiHidden="1" w:unhideWhenUsed="1"/>
-    <w:lsdException w:name="List Bullet 2" w:semiHidden="1" w:unhideWhenUsed="1"/>
-    <w:lsdException w:name="List Bullet 3" w:semiHidden="1" w:unhideWhenUsed="1"/>
-    <w:lsdException w:name="List Bullet 4" w:semiHidden="1" w:unhideWhenUsed="1"/>
-    <w:lsdException w:name="List Bullet 5" w:semiHidden="1" w:unhideWhenUsed="1"/>
-    <w:lsdException w:name="List Number 2" w:semiHidden="1" w:unhideWhenUsed="1"/>
-    <w:lsdException w:name="List Number 3" w:semiHidden="1" w:unhideWhenUsed="1"/>
-    <w:lsdException w:name="List Number 4" w:semiHidden="1" w:unhideWhenUsed="1"/>
-    <w:lsdException w:name="List Number 5" w:semiHidden="1" w:unhideWhenUsed="1"/>
-    <w:lsdException w:name="Title" w:uiPriority="10" w:qFormat="1"/>
-    <w:lsdException w:name="Closing" w:semiHidden="1" w:unhideWhenUsed="1"/>
-    <w:lsdException w:name="Signature" w:semiHidden="1" w:unhideWhenUsed="1"/>
-    <w:lsdException w:name="Default Paragraph Font" w:semiHidden="1" w:uiPriority="1" w:unhideWhenUsed="1"/>
-    <w:lsdException w:name="Body Text" w:semiHidden="1" w:unhideWhenUsed="1"/>
-    <w:lsdException w:name="Body Text Indent" w:semiHidden="1" w:unhideWhenUsed="1"/>
-    <w:lsdException w:name="List Continue" w:semiHidden="1" w:unhideWhenUsed="1"/>
-    <w:lsdException w:name="List Continue 2" w:semiHidden="1" w:unhideWhenUsed="1"/>
-    <w:lsdException w:name="List Continue 3" w:semiHidden="1" w:unhideWhenUsed="1"/>
-    <w:lsdException w:name="List Continue 4" w:semiHidden="1" w:unhideWhenUsed="1"/>
-    <w:lsdException w:name="List Continue 5" w:semiHidden="1" w:unhideWhenUsed="1"/>
-    <w:lsdException w:name="Message Header" w:semiHidden="1" w:unhideWhenUsed="1"/>
-    <w:lsdException w:name="Subtitle" w:uiPriority="11" w:qFormat="1"/>
-    <w:lsdException w:name="Salutation" w:semiHidden="1" w:unhideWhenUsed="1"/>
-    <w:lsdException w:name="Date" w:semiHidden="1" w:unhideWhenUsed="1"/>
-    <w:lsdException w:name="Body Text First Indent" w:semiHidden="1" w:unhideWhenUsed="1"/>
-    <w:lsdException w:name="Body Text First Indent 2" w:semiHidden="1" w:unhideWhenUsed="1"/>
-    <w:lsdException w:name="Note Heading" w:semiHidden="1" w:unhideWhenUsed="1"/>
-    <w:lsdException w:name="Body Text 2" w:semiHidden="1" w:unhideWhenUsed="1"/>
-    <w:lsdException w:name="Body Text 3" w:semiHidden="1" w:unhideWhenUsed="1"/>
-    <w:lsdException w:name="Body Text Indent 2" w:semiHidden="1" w:unhideWhenUsed="1"/>
-    <w:lsdException w:name="Body Text Indent 3" w:semiHidden="1" w:unhideWhenUsed="1"/>
-    <w:lsdException w:name="Block Text" w:semiHidden="1" w:unhideWhenUsed="1"/>
-    <w:lsdException w:name="Hyperlink" w:semiHidden="1" w:unhideWhenUsed="1"/>
-    <w:lsdException w:name="FollowedHyperlink" w:semiHidden="1" w:unhideWhenUsed="1"/>
-    <w:lsdException w:name="Strong" w:uiPriority="22" w:qFormat="1"/>
-    <w:lsdException w:name="Emphasis" w:uiPriority="20" w:qFormat="1"/>
-    <w:lsdException w:name="Document Map" w:semiHidden="1" w:unhideWhenUsed="1"/>
-    <w:lsdException w:name="Plain Text" w:semiHidden="1" w:unhideWhenUsed="1"/>
-    <w:lsdException w:name="E-mail Signature" w:semiHidden="1" w:unhideWhenUsed="1"/>
-    <w:lsdException w:name="HTML Top of Form" w:semiHidden="1" w:unhideWhenUsed="1"/>
-    <w:lsdException w:name="HTML Bottom of Form" w:semiHidden="1" w:unhideWhenUsed="1"/>
-    <w:lsdException w:name="Normal (Web)" w:semiHidden="1" w:unhideWhenUsed="1"/>
-    <w:lsdException w:name="HTML Acronym" w:semiHidden="1" w:unhideWhenUsed="1"/>
-    <w:lsdException w:name="HTML Address" w:semiHidden="1" w:unhideWhenUsed="1"/>
-    <w:lsdException w:name="HTML Cite" w:semiHidden="1" w:unhideWhenUsed="1"/>
-    <w:lsdException w:name="HTML Code" w:semiHidden="1" w:unhideWhenUsed="1"/>
-    <w:lsdException w:name="HTML Definition" w:semiHidden="1" w:unhideWhenUsed="1"/>
-    <w:lsdException w:name="HTML Keyboard" w:semiHidden="1" w:unhideWhenUsed="1"/>
-    <w:lsdException w:name="HTML Preformatted" w:semiHidden="1" w:unhideWhenUsed="1"/>
-    <w:lsdException w:name="HTML Sample" w:semiHidden="1" w:unhideWhenUsed="1"/>
-    <w:lsdException w:name="HTML Typewriter" w:semiHidden="1" w:unhideWhenUsed="1"/>
-    <w:lsdException w:name="HTML Variable" w:semiHidden="1" w:unhideWhenUsed="1"/>
-    <w:lsdException w:name="Normal Table" w:semiHidden="1" w:unhideWhenUsed="1"/>
-    <w:lsdException w:name="annotation subject" w:semiHidden="1" w:unhideWhenUsed="1"/>
-    <w:lsdException w:name="No List" w:semiHidden="1" w:unhideWhenUsed="1"/>
-    <w:lsdException w:name="Outline List 1" w:semiHidden="1" w:unhideWhenUsed="1"/>
-    <w:lsdException w:name="Outline List 2" w:semiHidden="1" w:unhideWhenUsed="1"/>
-    <w:lsdException w:name="Outline List 3" w:semiHidden="1" w:unhideWhenUsed="1"/>
-    <w:lsdException w:name="Table Simple 1" w:semiHidden="1" w:unhideWhenUsed="1"/>
-    <w:lsdException w:name="Table Simple 2" w:semiHidden="1" w:unhideWhenUsed="1"/>
-    <w:lsdException w:name="Table Simple 3" w:semiHidden="1" w:unhideWhenUsed="1"/>
-    <w:lsdException w:name="Table Classic 1" w:semiHidden="1" w:unhideWhenUsed="1"/>
-    <w:lsdException w:name="Table Classic 2" w:semiHidden="1" w:unhideWhenUsed="1"/>
-    <w:lsdException w:name="Table Classic 3" w:semiHidden="1" w:unhideWhenUsed="1"/>
-    <w:lsdException w:name="Table Classic 4" w:semiHidden="1" w:unhideWhenUsed="1"/>
-    <w:lsdException w:name="Table Colorful 1" w:semiHidden="1" w:unhideWhenUsed="1"/>
-    <w:lsdException w:name="Table Colorful 2" w:semiHidden="1" w:unhideWhenUsed="1"/>
-    <w:lsdException w:name="Table Colorful 3" w:semiHidden="1" w:unhideWhenUsed="1"/>
-    <w:lsdException w:name="Table Columns 1" w:semiHidden="1" w:unhideWhenUsed="1"/>
-    <w:lsdException w:name="Table Columns 2" w:semiHidden="1" w:unhideWhenUsed="1"/>
-    <w:lsdException w:name="Table Columns 3" w:semiHidden="1" w:unhideWhenUsed="1"/>
-    <w:lsdException w:name="Table Columns 4" w:semiHidden="1" w:unhideWhenUsed="1"/>
-    <w:lsdException w:name="Table Columns 5" w:semiHidden="1" w:unhideWhenUsed="1"/>
-    <w:lsdException w:name="Table Grid 1" w:semiHidden="1" w:unhideWhenUsed="1"/>
-    <w:lsdException w:name="Table Grid 2" w:semiHidden="1" w:unhideWhenUsed="1"/>
-    <w:lsdException w:name="Table Grid 3" w:semiHidden="1" w:unhideWhenUsed="1"/>
-    <w:lsdException w:name="Table Grid 4" w:semiHidden="1" w:unhideWhenUsed="1"/>
-    <w:lsdException w:name="Table Grid 5" w:semiHidden="1" w:unhideWhenUsed="1"/>
-    <w:lsdException w:name="Table Grid 6" w:semiHidden="1" w:unhideWhenUsed="1"/>
-    <w:lsdException w:name="Table Grid 7" w:semiHidden="1" w:unhideWhenUsed="1"/>
-    <w:lsdException w:name="Table Grid 8" w:semiHidden="1" w:unhideWhenUsed="1"/>
-    <w:lsdException w:name="Table List 1" w:semiHidden="1" w:unhideWhenUsed="1"/>
-    <w:lsdException w:name="Table List 2" w:semiHidden="1" w:unhideWhenUsed="1"/>
-    <w:lsdException w:name="Table List 3" w:semiHidden="1" w:unhideWhenUsed="1"/>
-    <w:lsdException w:name="Table List 4" w:semiHidden="1" w:unhideWhenUsed="1"/>
-    <w:lsdException w:name="Table List 5" w:semiHidden="1" w:unhideWhenUsed="1"/>
-    <w:lsdException w:name="Table List 6" w:semiHidden="1" w:unhideWhenUsed="1"/>
-    <w:lsdException w:name="Table List 7" w:semiHidden="1" w:unhideWhenUsed="1"/>
-    <w:lsdException w:name="Table List 8" w:semiHidden="1" w:unhideWhenUsed="1"/>
-    <w:lsdException w:name="Table 3D effects 1" w:semiHidden="1" w:unhideWhenUsed="1"/>
-    <w:lsdException w:name="Table 3D effects 2" w:semiHidden="1" w:unhideWhenUsed="1"/>
-    <w:lsdException w:name="Table 3D effects 3" w:semiHidden="1" w:unhideWhenUsed="1"/>
-    <w:lsdException w:name="Table Contemporary" w:semiHidden="1" w:unhideWhenUsed="1"/>
-    <w:lsdException w:name="Table Elegant" w:semiHidden="1" w:unhideWhenUsed="1"/>
-    <w:lsdException w:name="Table Professional" w:semiHidden="1" w:unhideWhenUsed="1"/>
-    <w:lsdException w:name="Table Subtle 1" w:semiHidden="1" w:unhideWhenUsed="1"/>
-    <w:lsdException w:name="Table Subtle 2" w:semiHidden="1" w:unhideWhenUsed="1"/>
-    <w:lsdException w:name="Table Web 1" w:semiHidden="1" w:unhideWhenUsed="1"/>
-    <w:lsdException w:name="Table Web 2" w:semiHidden="1" w:unhideWhenUsed="1"/>
-    <w:lsdException w:name="Table Web 3" w:semiHidden="1" w:unhideWhenUsed="1"/>
-    <w:lsdException w:name="Balloon Text" w:semiHidden="1" w:unhideWhenUsed="1"/>
-    <w:lsdException w:name="Table Grid" w:uiPriority="39"/>
-    <w:lsdException w:name="Table Theme" w:semiHidden="1" w:unhideWhenUsed="1"/>
-    <w:lsdException w:name="Placeholder Text" w:semiHidden="1"/>
-    <w:lsdException w:name="No Spacing" w:uiPriority="1" w:qFormat="1"/>
-    <w:lsdException w:name="Light Shading" w:uiPriority="60"/>
-    <w:lsdException w:name="Light List" w:uiPriority="61"/>
-    <w:lsdException w:name="Light Grid" w:uiPriority="62"/>
-    <w:lsdException w:name="Medium Shading 1" w:uiPriority="63"/>
-    <w:lsdException w:name="Medium Shading 2" w:uiPriority="64"/>
-    <w:lsdException w:name="Medium List 1" w:uiPriority="65"/>
-    <w:lsdException w:name="Medium List 2" w:uiPriority="66"/>
-    <w:lsdException w:name="Medium Grid 1" w:uiPriority="67"/>
-    <w:lsdException w:name="Medium Grid 2" w:uiPriority="68"/>
-    <w:lsdException w:name="Medium Grid 3" w:uiPriority="69"/>
-    <w:lsdException w:name="Dark List" w:uiPriority="70"/>
-    <w:lsdException w:name="Colorful Shading" w:uiPriority="71"/>
-    <w:lsdException w:name="Colorful List" w:uiPriority="72"/>
-    <w:lsdException w:name="Colorful Grid" w:uiPriority="73"/>
-    <w:lsdException w:name="Light Shading Accent 1" w:uiPriority="60"/>
-    <w:lsdException w:name="Light List Accent 1" w:uiPriority="61"/>
-    <w:lsdException w:name="Light Grid Accent 1" w:uiPriority="62"/>
-    <w:lsdException w:name="Medium Shading 1 Accent 1" w:uiPriority="63"/>
-    <w:lsdException w:name="Medium Shading 2 Accent 1" w:uiPriority="64"/>
-    <w:lsdException w:name="Medium List 1 Accent 1" w:uiPriority="65"/>
-    <w:lsdException w:name="Revision" w:semiHidden="1"/>
-    <w:lsdException w:name="List Paragraph" w:uiPriority="34" w:qFormat="1"/>
-    <w:lsdException w:name="Quote" w:uiPriority="29" w:qFormat="1"/>
-    <w:lsdException w:name="Intense Quote" w:uiPriority="30" w:qFormat="1"/>
-    <w:lsdException w:name="Medium List 2 Accent 1" w:uiPriority="66"/>
-    <w:lsdException w:name="Medium Grid 1 Accent 1" w:uiPriority="67"/>
-    <w:lsdException w:name="Medium Grid 2 Accent 1" w:uiPriority="68"/>
-    <w:lsdException w:name="Medium Grid 3 Accent 1" w:uiPriority="69"/>
-    <w:lsdException w:name="Dark List Accent 1" w:uiPriority="70"/>
-    <w:lsdException w:name="Colorful Shading Accent 1" w:uiPriority="71"/>
-    <w:lsdException w:name="Colorful List Accent 1" w:uiPriority="72"/>
-    <w:lsdException w:name="Colorful Grid Accent 1" w:uiPriority="73"/>
-    <w:lsdException w:name="Light Shading Accent 2" w:uiPriority="60"/>
-    <w:lsdException w:name="Light List Accent 2" w:uiPriority="61"/>
-    <w:lsdException w:name="Light Grid Accent 2" w:uiPriority="62"/>
-    <w:lsdException w:name="Medium Shading 1 Accent 2" w:uiPriority="63"/>
-    <w:lsdException w:name="Medium Shading 2 Accent 2" w:uiPriority="64"/>
-    <w:lsdException w:name="Medium List 1 Accent 2" w:uiPriority="65"/>
-    <w:lsdException w:name="Medium List 2 Accent 2" w:uiPriority="66"/>
-    <w:lsdException w:name="Medium Grid 1 Accent 2" w:uiPriority="67"/>
-    <w:lsdException w:name="Medium Grid 2 Accent 2" w:uiPriority="68"/>
-    <w:lsdException w:name="Medium Grid 3 Accent 2" w:uiPriority="69"/>
-    <w:lsdException w:name="Dark List Accent 2" w:uiPriority="70"/>
-    <w:lsdException w:name="Colorful Shading Accent 2" w:uiPriority="71"/>
-    <w:lsdException w:name="Colorful List Accent 2" w:uiPriority="72"/>
-    <w:lsdException w:name="Colorful Grid Accent 2" w:uiPriority="73"/>
-    <w:lsdException w:name="Light Shading Accent 3" w:uiPriority="60"/>
-    <w:lsdException w:name="Light List Accent 3" w:uiPriority="61"/>
-    <w:lsdException w:name="Light Grid Accent 3" w:uiPriority="62"/>
-    <w:lsdException w:name="Medium Shading 1 Accent 3" w:uiPriority="63"/>
-    <w:lsdException w:name="Medium Shading 2 Accent 3" w:uiPriority="64"/>
-    <w:lsdException w:name="Medium List 1 Accent 3" w:uiPriority="65"/>
-    <w:lsdException w:name="Medium List 2 Accent 3" w:uiPriority="66"/>
-    <w:lsdException w:name="Medium Grid 1 Accent 3" w:uiPriority="67"/>
-    <w:lsdException w:name="Medium Grid 2 Accent 3" w:uiPriority="68"/>
-    <w:lsdException w:name="Medium Grid 3 Accent 3" w:uiPriority="69"/>
-    <w:lsdException w:name="Dark List Accent 3" w:uiPriority="70"/>
-    <w:lsdException w:name="Colorful Shading Accent 3" w:uiPriority="71"/>
-    <w:lsdException w:name="Colorful List Accent 3" w:uiPriority="72"/>
-    <w:lsdException w:name="Colorful Grid Accent 3" w:uiPriority="73"/>
-    <w:lsdException w:name="Light Shading Accent 4" w:uiPriority="60"/>
-    <w:lsdException w:name="Light List Accent 4" w:uiPriority="61"/>
-    <w:lsdException w:name="Light Grid Accent 4" w:uiPriority="62"/>
-    <w:lsdException w:name="Medium Shading 1 Accent 4" w:uiPriority="63"/>
-    <w:lsdException w:name="Medium Shading 2 Accent 4" w:uiPriority="64"/>
-    <w:lsdException w:name="Medium List 1 Accent 4" w:uiPriority="65"/>
-    <w:lsdException w:name="Medium List 2 Accent 4" w:uiPriority="66"/>
-    <w:lsdException w:name="Medium Grid 1 Accent 4" w:uiPriority="67"/>
-    <w:lsdException w:name="Medium Grid 2 Accent 4" w:uiPriority="68"/>
-    <w:lsdException w:name="Medium Grid 3 Accent 4" w:uiPriority="69"/>
-    <w:lsdException w:name="Dark List Accent 4" w:uiPriority="70"/>
-    <w:lsdException w:name="Colorful Shading Accent 4" w:uiPriority="71"/>
-    <w:lsdException w:name="Colorful List Accent 4" w:uiPriority="72"/>
-    <w:lsdException w:name="Colorful Grid Accent 4" w:uiPriority="73"/>
-    <w:lsdException w:name="Light Shading Accent 5" w:uiPriority="60"/>
-    <w:lsdException w:name="Light List Accent 5" w:uiPriority="61"/>
-    <w:lsdException w:name="Light Grid Accent 5" w:uiPriority="62"/>
-    <w:lsdException w:name="Medium Shading 1 Accent 5" w:uiPriority="63"/>
-    <w:lsdException w:name="Medium Shading 2 Accent 5" w:uiPriority="64"/>
-    <w:lsdException w:name="Medium List 1 Accent 5" w:uiPriority="65"/>
-    <w:lsdException w:name="Medium List 2 Accent 5" w:uiPriority="66"/>
-    <w:lsdException w:name="Medium Grid 1 Accent 5" w:uiPriority="67"/>
-    <w:lsdException w:name="Medium Grid 2 Accent 5" w:uiPriority="68"/>
-    <w:lsdException w:name="Medium Grid 3 Accent 5" w:uiPriority="69"/>
-    <w:lsdException w:name="Dark List Accent 5" w:uiPriority="70"/>
-    <w:lsdException w:name="Colorful Shading Accent 5" w:uiPriority="71"/>
-    <w:lsdException w:name="Colorful List Accent 5" w:uiPriority="72"/>
-    <w:lsdException w:name="Colorful Grid Accent 5" w:uiPriority="73"/>
-    <w:lsdException w:name="Light Shading Accent 6" w:uiPriority="60"/>
-    <w:lsdException w:name="Light List Accent 6" w:uiPriority="61"/>
-    <w:lsdException w:name="Light Grid Accent 6" w:uiPriority="62"/>
-    <w:lsdException w:name="Medium Shading 1 Accent 6" w:uiPriority="63"/>
-    <w:lsdException w:name="Medium Shading 2 Accent 6" w:uiPriority="64"/>
-    <w:lsdException w:name="Medium List 1 Accent 6" w:uiPriority="65"/>
-    <w:lsdException w:name="Medium List 2 Accent 6" w:uiPriority="66"/>
-    <w:lsdException w:name="Medium Grid 1 Accent 6" w:uiPriority="67"/>
-    <w:lsdException w:name="Medium Grid 2 Accent 6" w:uiPriority="68"/>
-    <w:lsdException w:name="Medium Grid 3 Accent 6" w:uiPriority="69"/>
-    <w:lsdException w:name="Dark List Accent 6" w:uiPriority="70"/>
-    <w:lsdException w:name="Colorful Shading Accent 6" w:uiPriority="71"/>
-    <w:lsdException w:name="Colorful List Accent 6" w:uiPriority="72"/>
-    <w:lsdException w:name="Colorful Grid Accent 6" w:uiPriority="73"/>
-    <w:lsdException w:name="Subtle Emphasis" w:uiPriority="19" w:qFormat="1"/>
-    <w:lsdException w:name="Intense Emphasis" w:uiPriority="21" w:qFormat="1"/>
-    <w:lsdException w:name="Subtle Reference" w:uiPriority="31" w:qFormat="1"/>
-    <w:lsdException w:name="Intense Reference" w:uiPriority="32" w:qFormat="1"/>
-    <w:lsdException w:name="Book Title" w:uiPriority="33" w:qFormat="1"/>
-    <w:lsdException w:name="Bibliography" w:semiHidden="1" w:uiPriority="37" w:unhideWhenUsed="1"/>
-    <w:lsdException w:name="TOC Heading" w:semiHidden="1" w:uiPriority="39" w:unhideWhenUsed="1" w:qFormat="1"/>
-    <w:lsdException w:name="Plain Table 1" w:uiPriority="41"/>
-    <w:lsdException w:name="Plain Table 2" w:uiPriority="42"/>
-    <w:lsdException w:name="Plain Table 3" w:uiPriority="43"/>
-    <w:lsdException w:name="Plain Table 4" w:uiPriority="44"/>
-    <w:lsdException w:name="Plain Table 5" w:uiPriority="45"/>
-    <w:lsdException w:name="Grid Table Light" w:uiPriority="40"/>
-    <w:lsdException w:name="Grid Table 1 Light" w:uiPriority="46"/>
-    <w:lsdException w:name="Grid Table 2" w:uiPriority="47"/>
-    <w:lsdException w:name="Grid Table 3" w:uiPriority="48"/>
-    <w:lsdException w:name="Grid Table 4" w:uiPriority="49"/>
-    <w:lsdException w:name="Grid Table 5 Dark" w:uiPriority="50"/>
-    <w:lsdException w:name="Grid Table 6 Colorful" w:uiPriority="51"/>
-    <w:lsdException w:name="Grid Table 7 Colorful" w:uiPriority="52"/>
-    <w:lsdException w:name="Grid Table 1 Light Accent 1" w:uiPriority="46"/>
-    <w:lsdException w:name="Grid Table 2 Accent 1" w:uiPriority="47"/>
-    <w:lsdException w:name="Grid Table 3 Accent 1" w:uiPriority="48"/>
-    <w:lsdException w:name="Grid Table 4 Accent 1" w:uiPriority="49"/>
-    <w:lsdException w:name="Grid Table 5 Dark Accent 1" w:uiPriority="50"/>
-    <w:lsdException w:name="Grid Table 6 Colorful Accent 1" w:uiPriority="51"/>
-    <w:lsdException w:name="Grid Table 7 Colorful Accent 1" w:uiPriority="52"/>
-    <w:lsdException w:name="Grid Table 1 Light Accent 2" w:uiPriority="46"/>
-    <w:lsdException w:name="Grid Table 2 Accent 2" w:uiPriority="47"/>
-    <w:lsdException w:name="Grid Table 3 Accent 2" w:uiPriority="48"/>
-    <w:lsdException w:name="Grid Table 4 Accent 2" w:uiPriority="49"/>
-    <w:lsdException w:name="Grid Table 5 Dark Accent 2" w:uiPriority="50"/>
-    <w:lsdException w:name="Grid Table 6 Colorful Accent 2" w:uiPriority="51"/>
-    <w:lsdException w:name="Grid Table 7 Colorful Accent 2" w:uiPriority="52"/>
-    <w:lsdException w:name="Grid Table 1 Light Accent 3" w:uiPriority="46"/>
-    <w:lsdException w:name="Grid Table 2 Accent 3" w:uiPriority="47"/>
-    <w:lsdException w:name="Grid Table 3 Accent 3" w:uiPriority="48"/>
-    <w:lsdException w:name="Grid Table 4 Accent 3" w:uiPriority="49"/>
-    <w:lsdException w:name="Grid Table 5 Dark Accent 3" w:uiPriority="50"/>
-    <w:lsdException w:name="Grid Table 6 Colorful Accent 3" w:uiPriority="51"/>
-    <w:lsdException w:name="Grid Table 7 Colorful Accent 3" w:uiPriority="52"/>
-    <w:lsdException w:name="Grid Table 1 Light Accent 4" w:uiPriority="46"/>
-    <w:lsdException w:name="Grid Table 2 Accent 4" w:uiPriority="47"/>
-    <w:lsdException w:name="Grid Table 3 Accent 4" w:uiPriority="48"/>
-    <w:lsdException w:name="Grid Table 4 Accent 4" w:uiPriority="49"/>
-    <w:lsdException w:name="Grid Table 5 Dark Accent 4" w:uiPriority="50"/>
-    <w:lsdException w:name="Grid Table 6 Colorful Accent 4" w:uiPriority="51"/>
-    <w:lsdException w:name="Grid Table 7 Colorful Accent 4" w:uiPriority="52"/>
-    <w:lsdException w:name="Grid Table 1 Light Accent 5" w:uiPriority="46"/>
-    <w:lsdException w:name="Grid Table 2 Accent 5" w:uiPriority="47"/>
-    <w:lsdException w:name="Grid Table 3 Accent 5" w:uiPriority="48"/>
-    <w:lsdException w:name="Grid Table 4 Accent 5" w:uiPriority="49"/>
-    <w:lsdException w:name="Grid Table 5 Dark Accent 5" w:uiPriority="50"/>
-    <w:lsdException w:name="Grid Table 6 Colorful Accent 5" w:uiPriority="51"/>
-    <w:lsdException w:name="Grid Table 7 Colorful Accent 5" w:uiPriority="52"/>
-    <w:lsdException w:name="Grid Table 1 Light Accent 6" w:uiPriority="46"/>
-    <w:lsdException w:name="Grid Table 2 Accent 6" w:uiPriority="47"/>
-    <w:lsdException w:name="Grid Table 3 Accent 6" w:uiPriority="48"/>
-    <w:lsdException w:name="Grid Table 4 Accent 6" w:uiPriority="49"/>
-    <w:lsdException w:name="Grid Table 5 Dark Accent 6" w:uiPriority="50"/>
-    <w:lsdException w:name="Grid Table 6 Colorful Accent 6" w:uiPriority="51"/>
-    <w:lsdException w:name="Grid Table 7 Colorful Accent 6" w:uiPriority="52"/>
-    <w:lsdException w:name="List Table 1 Light" w:uiPriority="46"/>
-    <w:lsdException w:name="List Table 2" w:uiPriority="47"/>
-    <w:lsdException w:name="List Table 3" w:uiPriority="48"/>
-    <w:lsdException w:name="List Table 4" w:uiPriority="49"/>
-    <w:lsdException w:name="List Table 5 Dark" w:uiPriority="50"/>
-    <w:lsdException w:name="List Table 6 Colorful" w:uiPriority="51"/>
-    <w:lsdException w:name="List Table 7 Colorful" w:uiPriority="52"/>
-    <w:lsdException w:name="List Table 1 Light Accent 1" w:uiPriority="46"/>
-    <w:lsdException w:name="List Table 2 Accent 1" w:uiPriority="47"/>
-    <w:lsdException w:name="List Table 3 Accent 1" w:uiPriority="48"/>
-    <w:lsdException w:name="List Table 4 Accent 1" w:uiPriority="49"/>
-    <w:lsdException w:name="List Table 5 Dark Accent 1" w:uiPriority="50"/>
-    <w:lsdException w:name="List Table 6 Colorful Accent 1" w:uiPriority="51"/>
-    <w:lsdException w:name="List Table 7 Colorful Accent 1" w:uiPriority="52"/>
-    <w:lsdException w:name="List Table 1 Light Accent 2" w:uiPriority="46"/>
-    <w:lsdException w:name="List Table 2 Accent 2" w:uiPriority="47"/>
-    <w:lsdException w:name="List Table 3 Accent 2" w:uiPriority="48"/>
-    <w:lsdException w:name="List Table 4 Accent 2" w:uiPriority="49"/>
-    <w:lsdException w:name="List Table 5 Dark Accent 2" w:uiPriority="50"/>
-    <w:lsdException w:name="List Table 6 Colorful Accent 2" w:uiPriority="51"/>
-    <w:lsdException w:name="List Table 7 Colorful Accent 2" w:uiPriority="52"/>
-    <w:lsdException w:name="List Table 1 Light Accent 3" w:uiPriority="46"/>
-    <w:lsdException w:name="List Table 2 Accent 3" w:uiPriority="47"/>
-    <w:lsdException w:name="List Table 3 Accent 3" w:uiPriority="48"/>
-    <w:lsdException w:name="List Table 4 Accent 3" w:uiPriority="49"/>
-    <w:lsdException w:name="List Table 5 Dark Accent 3" w:uiPriority="50"/>
-    <w:lsdException w:name="List Table 6 Colorful Accent 3" w:uiPriority="51"/>
-    <w:lsdException w:name="List Table 7 Colorful Accent 3" w:uiPriority="52"/>
-    <w:lsdException w:name="List Table 1 Light Accent 4" w:uiPriority="46"/>
-    <w:lsdException w:name="List Table 2 Accent 4" w:uiPriority="47"/>
-    <w:lsdException w:name="List Table 3 Accent 4" w:uiPriority="48"/>
-    <w:lsdException w:name="List Table 4 Accent 4" w:uiPriority="49"/>
-    <w:lsdException w:name="List Table 5 Dark Accent 4" w:uiPriority="50"/>
-    <w:lsdException w:name="List Table 6 Colorful Accent 4" w:uiPriority="51"/>
-    <w:lsdException w:name="List Table 7 Colorful Accent 4" w:uiPriority="52"/>
-    <w:lsdException w:name="List Table 1 Light Accent 5" w:uiPriority="46"/>
-    <w:lsdException w:name="List Table 2 Accent 5" w:uiPriority="47"/>
-    <w:lsdException w:name="List Table 3 Accent 5" w:uiPriority="48"/>
-    <w:lsdException w:name="List Table 4 Accent 5" w:uiPriority="49"/>
-    <w:lsdException w:name="List Table 5 Dark Accent 5" w:uiPriority="50"/>
-    <w:lsdException w:name="List Table 6 Colorful Accent 5" w:uiPriority="51"/>
-    <w:lsdException w:name="List Table 7 Colorful Accent 5" w:uiPriority="52"/>
-    <w:lsdException w:name="List Table 1 Light Accent 6" w:uiPriority="46"/>
-    <w:lsdException w:name="List Table 2 Accent 6" w:uiPriority="47"/>
-    <w:lsdException w:name="List Table 3 Accent 6" w:uiPriority="48"/>
-    <w:lsdException w:name="List Table 4 Accent 6" w:uiPriority="49"/>
-    <w:lsdException w:name="List Table 5 Dark Accent 6" w:uiPriority="50"/>
-    <w:lsdException w:name="List Table 6 Colorful Accent 6" w:uiPriority="51"/>
-    <w:lsdException w:name="List Table 7 Colorful Accent 6" w:uiPriority="52"/>
-    <w:lsdException w:name="Mention" w:semiHidden="1" w:unhideWhenUsed="1"/>
-    <w:lsdException w:name="Smart Hyperlink" w:semiHidden="1" w:unhideWhenUsed="1"/>
-    <w:lsdException w:name="Hashtag" w:semiHidden="1" w:unhideWhenUsed="1"/>
-    <w:lsdException w:name="Unresolved Mention" w:semiHidden="1" w:unhideWhenUsed="1"/>
-    <w:lsdException w:name="Smart Link" w:semiHidden="1" w:unhideWhenUsed="1"/>
+  <w:latentStyles w:count="260" w:defQFormat="0" w:defUnhideWhenUsed="1" w:defSemiHidden="1" w:defUIPriority="99" w:defLockedState="0">
+    <w:lsdException w:qFormat="1" w:unhideWhenUsed="0" w:uiPriority="0" w:semiHidden="0" w:name="Normal"/>
+    <w:lsdException w:qFormat="1" w:unhideWhenUsed="0" w:uiPriority="9" w:semiHidden="0" w:name="heading 1"/>
+    <w:lsdException w:qFormat="1" w:uiPriority="9" w:name="heading 2"/>
+    <w:lsdException w:qFormat="1" w:uiPriority="9" w:name="heading 3"/>
+    <w:lsdException w:qFormat="1" w:uiPriority="9" w:name="heading 4"/>
+    <w:lsdException w:qFormat="1" w:uiPriority="9" w:name="heading 5"/>
+    <w:lsdException w:qFormat="1" w:uiPriority="9" w:name="heading 6"/>
+    <w:lsdException w:qFormat="1" w:uiPriority="9" w:name="heading 7"/>
+    <w:lsdException w:qFormat="1" w:uiPriority="9" w:name="heading 8"/>
+    <w:lsdException w:qFormat="1" w:uiPriority="9" w:name="heading 9"/>
+    <w:lsdException w:uiPriority="99" w:name="index 1"/>
+    <w:lsdException w:uiPriority="99" w:name="index 2"/>
+    <w:lsdException w:uiPriority="99" w:name="index 3"/>
+    <w:lsdException w:uiPriority="99" w:name="index 4"/>
+    <w:lsdException w:uiPriority="99" w:name="index 5"/>
+    <w:lsdException w:uiPriority="99" w:name="index 6"/>
+    <w:lsdException w:uiPriority="99" w:name="index 7"/>
+    <w:lsdException w:uiPriority="99" w:name="index 8"/>
+    <w:lsdException w:uiPriority="99" w:name="index 9"/>
+    <w:lsdException w:uiPriority="39" w:name="toc 1"/>
+    <w:lsdException w:uiPriority="39" w:name="toc 2"/>
+    <w:lsdException w:uiPriority="39" w:name="toc 3"/>
+    <w:lsdException w:uiPriority="39" w:name="toc 4"/>
+    <w:lsdException w:uiPriority="39" w:name="toc 5"/>
+    <w:lsdException w:uiPriority="39" w:name="toc 6"/>
+    <w:lsdException w:uiPriority="39" w:name="toc 7"/>
+    <w:lsdException w:uiPriority="39" w:name="toc 8"/>
+    <w:lsdException w:uiPriority="39" w:name="toc 9"/>
+    <w:lsdException w:uiPriority="99" w:name="Normal Indent"/>
+    <w:lsdException w:uiPriority="99" w:name="footnote text"/>
+    <w:lsdException w:uiPriority="99" w:name="annotation text"/>
+    <w:lsdException w:uiPriority="99" w:name="header"/>
+    <w:lsdException w:uiPriority="99" w:name="footer"/>
+    <w:lsdException w:uiPriority="99" w:name="index heading"/>
+    <w:lsdException w:qFormat="1" w:uiPriority="35" w:name="caption"/>
+    <w:lsdException w:uiPriority="99" w:name="table of figures"/>
+    <w:lsdException w:uiPriority="99" w:name="envelope address"/>
+    <w:lsdException w:uiPriority="99" w:name="envelope return"/>
+    <w:lsdException w:uiPriority="99" w:name="footnote reference"/>
+    <w:lsdException w:uiPriority="99" w:name="annotation reference"/>
+    <w:lsdException w:uiPriority="99" w:name="line number"/>
+    <w:lsdException w:uiPriority="99" w:name="page number"/>
+    <w:lsdException w:uiPriority="99" w:name="endnote reference"/>
+    <w:lsdException w:uiPriority="99" w:name="endnote text"/>
+    <w:lsdException w:uiPriority="99" w:name="table of authorities"/>
+    <w:lsdException w:uiPriority="99" w:name="macro"/>
+    <w:lsdException w:uiPriority="99" w:name="toa heading"/>
+    <w:lsdException w:uiPriority="99" w:name="List"/>
+    <w:lsdException w:uiPriority="99" w:name="List Bullet"/>
+    <w:lsdException w:uiPriority="99" w:name="List Number"/>
+    <w:lsdException w:uiPriority="99" w:name="List 2"/>
+    <w:lsdException w:uiPriority="99" w:name="List 3"/>
+    <w:lsdException w:uiPriority="99" w:name="List 4"/>
+    <w:lsdException w:uiPriority="99" w:name="List 5"/>
+    <w:lsdException w:uiPriority="99" w:name="List Bullet 2"/>
+    <w:lsdException w:uiPriority="99" w:name="List Bullet 3"/>
+    <w:lsdException w:uiPriority="99" w:name="List Bullet 4"/>
+    <w:lsdException w:uiPriority="99" w:name="List Bullet 5"/>
+    <w:lsdException w:uiPriority="99" w:name="List Number 2"/>
+    <w:lsdException w:uiPriority="99" w:name="List Number 3"/>
+    <w:lsdException w:uiPriority="99" w:name="List Number 4"/>
+    <w:lsdException w:uiPriority="99" w:name="List Number 5"/>
+    <w:lsdException w:qFormat="1" w:unhideWhenUsed="0" w:uiPriority="10" w:semiHidden="0" w:name="Title"/>
+    <w:lsdException w:uiPriority="99" w:name="Closing"/>
+    <w:lsdException w:uiPriority="99" w:name="Signature"/>
+    <w:lsdException w:uiPriority="1" w:name="Default Paragraph Font"/>
+    <w:lsdException w:uiPriority="99" w:name="Body Text"/>
+    <w:lsdException w:uiPriority="99" w:name="Body Text Indent"/>
+    <w:lsdException w:uiPriority="99" w:name="List Continue"/>
+    <w:lsdException w:uiPriority="99" w:name="List Continue 2"/>
+    <w:lsdException w:uiPriority="99" w:name="List Continue 3"/>
+    <w:lsdException w:uiPriority="99" w:name="List Continue 4"/>
+    <w:lsdException w:uiPriority="99" w:name="List Continue 5"/>
+    <w:lsdException w:uiPriority="99" w:name="Message Header"/>
+    <w:lsdException w:qFormat="1" w:unhideWhenUsed="0" w:uiPriority="11" w:semiHidden="0" w:name="Subtitle"/>
+    <w:lsdException w:uiPriority="99" w:name="Salutation"/>
+    <w:lsdException w:uiPriority="99" w:name="Date"/>
+    <w:lsdException w:uiPriority="99" w:name="Body Text First Indent"/>
+    <w:lsdException w:uiPriority="99" w:name="Body Text First Indent 2"/>
+    <w:lsdException w:uiPriority="99" w:name="Note Heading"/>
+    <w:lsdException w:uiPriority="99" w:name="Body Text 2"/>
+    <w:lsdException w:uiPriority="99" w:name="Body Text 3"/>
+    <w:lsdException w:uiPriority="99" w:name="Body Text Indent 2"/>
+    <w:lsdException w:uiPriority="99" w:name="Body Text Indent 3"/>
+    <w:lsdException w:uiPriority="99" w:name="Block Text"/>
+    <w:lsdException w:uiPriority="99" w:name="Hyperlink"/>
+    <w:lsdException w:uiPriority="99" w:name="FollowedHyperlink"/>
+    <w:lsdException w:qFormat="1" w:unhideWhenUsed="0" w:uiPriority="22" w:semiHidden="0" w:name="Strong"/>
+    <w:lsdException w:qFormat="1" w:unhideWhenUsed="0" w:uiPriority="20" w:semiHidden="0" w:name="Emphasis"/>
+    <w:lsdException w:uiPriority="99" w:name="Document Map"/>
+    <w:lsdException w:uiPriority="99" w:name="Plain Text"/>
+    <w:lsdException w:uiPriority="99" w:name="E-mail Signature"/>
+    <w:lsdException w:uiPriority="99" w:name="Normal (Web)"/>
+    <w:lsdException w:uiPriority="99" w:name="HTML Acronym"/>
+    <w:lsdException w:uiPriority="99" w:name="HTML Address"/>
+    <w:lsdException w:uiPriority="99" w:name="HTML Cite"/>
+    <w:lsdException w:uiPriority="99" w:name="HTML Code"/>
+    <w:lsdException w:uiPriority="99" w:name="HTML Definition"/>
+    <w:lsdException w:uiPriority="99" w:name="HTML Keyboard"/>
+    <w:lsdException w:uiPriority="99" w:name="HTML Preformatted"/>
+    <w:lsdException w:uiPriority="99" w:name="HTML Sample"/>
+    <w:lsdException w:uiPriority="99" w:name="HTML Typewriter"/>
+    <w:lsdException w:uiPriority="99" w:name="HTML Variable"/>
+    <w:lsdException w:uiPriority="99" w:name="Normal Table"/>
+    <w:lsdException w:uiPriority="99" w:name="annotation subject"/>
+    <w:lsdException w:uiPriority="99" w:name="Table Simple 1"/>
+    <w:lsdException w:uiPriority="99" w:name="Table Simple 2"/>
+    <w:lsdException w:uiPriority="99" w:name="Table Simple 3"/>
+    <w:lsdException w:uiPriority="99" w:name="Table Classic 1"/>
+    <w:lsdException w:uiPriority="99" w:name="Table Classic 2"/>
+    <w:lsdException w:uiPriority="99" w:name="Table Classic 3"/>
+    <w:lsdException w:uiPriority="99" w:name="Table Classic 4"/>
+    <w:lsdException w:uiPriority="99" w:name="Table Colorful 1"/>
+    <w:lsdException w:uiPriority="99" w:name="Table Colorful 2"/>
+    <w:lsdException w:uiPriority="99" w:name="Table Colorful 3"/>
+    <w:lsdException w:uiPriority="99" w:name="Table Columns 1"/>
+    <w:lsdException w:uiPriority="99" w:name="Table Columns 2"/>
+    <w:lsdException w:uiPriority="99" w:name="Table Columns 3"/>
+    <w:lsdException w:uiPriority="99" w:name="Table Columns 4"/>
+    <w:lsdException w:uiPriority="99" w:name="Table Columns 5"/>
+    <w:lsdException w:uiPriority="99" w:name="Table Grid 1"/>
+    <w:lsdException w:uiPriority="99" w:name="Table Grid 2"/>
+    <w:lsdException w:uiPriority="99" w:name="Table Grid 3"/>
+    <w:lsdException w:uiPriority="99" w:name="Table Grid 4"/>
+    <w:lsdException w:uiPriority="99" w:name="Table Grid 5"/>
+    <w:lsdException w:uiPriority="99" w:name="Table Grid 6"/>
+    <w:lsdException w:uiPriority="99" w:name="Table Grid 7"/>
+    <w:lsdException w:uiPriority="99" w:name="Table Grid 8"/>
+    <w:lsdException w:uiPriority="99" w:name="Table List 1"/>
+    <w:lsdException w:uiPriority="99" w:name="Table List 2"/>
+    <w:lsdException w:uiPriority="99" w:name="Table List 3"/>
+    <w:lsdException w:uiPriority="99" w:name="Table List 4"/>
+    <w:lsdException w:uiPriority="99" w:name="Table List 5"/>
+    <w:lsdException w:uiPriority="99" w:name="Table List 6"/>
+    <w:lsdException w:uiPriority="99" w:name="Table List 7"/>
+    <w:lsdException w:uiPriority="99" w:name="Table List 8"/>
+    <w:lsdException w:uiPriority="99" w:name="Table 3D effects 1"/>
+    <w:lsdException w:uiPriority="99" w:name="Table 3D effects 2"/>
+    <w:lsdException w:uiPriority="99" w:name="Table 3D effects 3"/>
+    <w:lsdException w:uiPriority="99" w:name="Table Contemporary"/>
+    <w:lsdException w:uiPriority="99" w:name="Table Elegant"/>
+    <w:lsdException w:uiPriority="99" w:name="Table Professional"/>
+    <w:lsdException w:uiPriority="99" w:name="Table Subtle 1"/>
+    <w:lsdException w:uiPriority="99" w:name="Table Subtle 2"/>
+    <w:lsdException w:uiPriority="99" w:name="Table Web 1"/>
+    <w:lsdException w:uiPriority="99" w:name="Table Web 2"/>
+    <w:lsdException w:uiPriority="99" w:name="Table Web 3"/>
+    <w:lsdException w:uiPriority="99" w:name="Balloon Text"/>
+    <w:lsdException w:unhideWhenUsed="0" w:uiPriority="39" w:semiHidden="0" w:name="Table Grid"/>
+    <w:lsdException w:uiPriority="99" w:name="Table Theme"/>
+    <w:lsdException w:unhideWhenUsed="0" w:uiPriority="60" w:semiHidden="0" w:name="Light Shading"/>
+    <w:lsdException w:unhideWhenUsed="0" w:uiPriority="61" w:semiHidden="0" w:name="Light List"/>
+    <w:lsdException w:unhideWhenUsed="0" w:uiPriority="62" w:semiHidden="0" w:name="Light Grid"/>
+    <w:lsdException w:unhideWhenUsed="0" w:uiPriority="63" w:semiHidden="0" w:name="Medium Shading 1"/>
+    <w:lsdException w:unhideWhenUsed="0" w:uiPriority="64" w:semiHidden="0" w:name="Medium Shading 2"/>
+    <w:lsdException w:unhideWhenUsed="0" w:uiPriority="65" w:semiHidden="0" w:name="Medium List 1"/>
+    <w:lsdException w:unhideWhenUsed="0" w:uiPriority="66" w:semiHidden="0" w:name="Medium List 2"/>
+    <w:lsdException w:unhideWhenUsed="0" w:uiPriority="67" w:semiHidden="0" w:name="Medium Grid 1"/>
+    <w:lsdException w:unhideWhenUsed="0" w:uiPriority="68" w:semiHidden="0" w:name="Medium Grid 2"/>
+    <w:lsdException w:unhideWhenUsed="0" w:uiPriority="69" w:semiHidden="0" w:name="Medium Grid 3"/>
+    <w:lsdException w:unhideWhenUsed="0" w:uiPriority="70" w:semiHidden="0" w:name="Dark List"/>
+    <w:lsdException w:unhideWhenUsed="0" w:uiPriority="71" w:semiHidden="0" w:name="Colorful Shading"/>
+    <w:lsdException w:unhideWhenUsed="0" w:uiPriority="72" w:semiHidden="0" w:name="Colorful List"/>
+    <w:lsdException w:unhideWhenUsed="0" w:uiPriority="73" w:semiHidden="0" w:name="Colorful Grid"/>
+    <w:lsdException w:unhideWhenUsed="0" w:uiPriority="60" w:semiHidden="0" w:name="Light Shading Accent 1"/>
+    <w:lsdException w:unhideWhenUsed="0" w:uiPriority="61" w:semiHidden="0" w:name="Light List Accent 1"/>
+    <w:lsdException w:unhideWhenUsed="0" w:uiPriority="62" w:semiHidden="0" w:name="Light Grid Accent 1"/>
+    <w:lsdException w:unhideWhenUsed="0" w:uiPriority="63" w:semiHidden="0" w:name="Medium Shading 1 Accent 1"/>
+    <w:lsdException w:unhideWhenUsed="0" w:uiPriority="64" w:semiHidden="0" w:name="Medium Shading 2 Accent 1"/>
+    <w:lsdException w:unhideWhenUsed="0" w:uiPriority="65" w:semiHidden="0" w:name="Medium List 1 Accent 1"/>
+    <w:lsdException w:qFormat="1" w:unhideWhenUsed="0" w:uiPriority="34" w:semiHidden="0" w:name="List Paragraph"/>
+    <w:lsdException w:unhideWhenUsed="0" w:uiPriority="66" w:semiHidden="0" w:name="Medium List 2 Accent 1"/>
+    <w:lsdException w:unhideWhenUsed="0" w:uiPriority="67" w:semiHidden="0" w:name="Medium Grid 1 Accent 1"/>
+    <w:lsdException w:unhideWhenUsed="0" w:uiPriority="68" w:semiHidden="0" w:name="Medium Grid 2 Accent 1"/>
+    <w:lsdException w:unhideWhenUsed="0" w:uiPriority="69" w:semiHidden="0" w:name="Medium Grid 3 Accent 1"/>
+    <w:lsdException w:unhideWhenUsed="0" w:uiPriority="70" w:semiHidden="0" w:name="Dark List Accent 1"/>
+    <w:lsdException w:unhideWhenUsed="0" w:uiPriority="71" w:semiHidden="0" w:name="Colorful Shading Accent 1"/>
+    <w:lsdException w:unhideWhenUsed="0" w:uiPriority="72" w:semiHidden="0" w:name="Colorful List Accent 1"/>
+    <w:lsdException w:unhideWhenUsed="0" w:uiPriority="73" w:semiHidden="0" w:name="Colorful Grid Accent 1"/>
+    <w:lsdException w:unhideWhenUsed="0" w:uiPriority="60" w:semiHidden="0" w:name="Light Shading Accent 2"/>
+    <w:lsdException w:unhideWhenUsed="0" w:uiPriority="61" w:semiHidden="0" w:name="Light List Accent 2"/>
+    <w:lsdException w:unhideWhenUsed="0" w:uiPriority="62" w:semiHidden="0" w:name="Light Grid Accent 2"/>
+    <w:lsdException w:unhideWhenUsed="0" w:uiPriority="63" w:semiHidden="0" w:name="Medium Shading 1 Accent 2"/>
+    <w:lsdException w:unhideWhenUsed="0" w:uiPriority="64" w:semiHidden="0" w:name="Medium Shading 2 Accent 2"/>
+    <w:lsdException w:unhideWhenUsed="0" w:uiPriority="65" w:semiHidden="0" w:name="Medium List 1 Accent 2"/>
+    <w:lsdException w:unhideWhenUsed="0" w:uiPriority="66" w:semiHidden="0" w:name="Medium List 2 Accent 2"/>
+    <w:lsdException w:unhideWhenUsed="0" w:uiPriority="67" w:semiHidden="0" w:name="Medium Grid 1 Accent 2"/>
+    <w:lsdException w:unhideWhenUsed="0" w:uiPriority="68" w:semiHidden="0" w:name="Medium Grid 2 Accent 2"/>
+    <w:lsdException w:unhideWhenUsed="0" w:uiPriority="69" w:semiHidden="0" w:name="Medium Grid 3 Accent 2"/>
+    <w:lsdException w:unhideWhenUsed="0" w:uiPriority="70" w:semiHidden="0" w:name="Dark List Accent 2"/>
+    <w:lsdException w:unhideWhenUsed="0" w:uiPriority="71" w:semiHidden="0" w:name="Colorful Shading Accent 2"/>
+    <w:lsdException w:unhideWhenUsed="0" w:uiPriority="72" w:semiHidden="0" w:name="Colorful List Accent 2"/>
+    <w:lsdException w:unhideWhenUsed="0" w:uiPriority="73" w:semiHidden="0" w:name="Colorful Grid Accent 2"/>
+    <w:lsdException w:unhideWhenUsed="0" w:uiPriority="60" w:semiHidden="0" w:name="Light Shading Accent 3"/>
+    <w:lsdException w:unhideWhenUsed="0" w:uiPriority="61" w:semiHidden="0" w:name="Light List Accent 3"/>
+    <w:lsdException w:unhideWhenUsed="0" w:uiPriority="62" w:semiHidden="0" w:name="Light Grid Accent 3"/>
+    <w:lsdException w:unhideWhenUsed="0" w:uiPriority="63" w:semiHidden="0" w:name="Medium Shading 1 Accent 3"/>
+    <w:lsdException w:unhideWhenUsed="0" w:uiPriority="64" w:semiHidden="0" w:name="Medium Shading 2 Accent 3"/>
+    <w:lsdException w:unhideWhenUsed="0" w:uiPriority="65" w:semiHidden="0" w:name="Medium List 1 Accent 3"/>
+    <w:lsdException w:unhideWhenUsed="0" w:uiPriority="66" w:semiHidden="0" w:name="Medium List 2 Accent 3"/>
+    <w:lsdException w:unhideWhenUsed="0" w:uiPriority="67" w:semiHidden="0" w:name="Medium Grid 1 Accent 3"/>
+    <w:lsdException w:unhideWhenUsed="0" w:uiPriority="68" w:semiHidden="0" w:name="Medium Grid 2 Accent 3"/>
+    <w:lsdException w:unhideWhenUsed="0" w:uiPriority="69" w:semiHidden="0" w:name="Medium Grid 3 Accent 3"/>
+    <w:lsdException w:unhideWhenUsed="0" w:uiPriority="70" w:semiHidden="0" w:name="Dark List Accent 3"/>
+    <w:lsdException w:unhideWhenUsed="0" w:uiPriority="71" w:semiHidden="0" w:name="Colorful Shading Accent 3"/>
+    <w:lsdException w:unhideWhenUsed="0" w:uiPriority="72" w:semiHidden="0" w:name="Colorful List Accent 3"/>
+    <w:lsdException w:unhideWhenUsed="0" w:uiPriority="73" w:semiHidden="0" w:name="Colorful Grid Accent 3"/>
+    <w:lsdException w:unhideWhenUsed="0" w:uiPriority="60" w:semiHidden="0" w:name="Light Shading Accent 4"/>
+    <w:lsdException w:unhideWhenUsed="0" w:uiPriority="61" w:semiHidden="0" w:name="Light List Accent 4"/>
+    <w:lsdException w:unhideWhenUsed="0" w:uiPriority="62" w:semiHidden="0" w:name="Light Grid Accent 4"/>
+    <w:lsdException w:unhideWhenUsed="0" w:uiPriority="63" w:semiHidden="0" w:name="Medium Shading 1 Accent 4"/>
+    <w:lsdException w:unhideWhenUsed="0" w:uiPriority="64" w:semiHidden="0" w:name="Medium Shading 2 Accent 4"/>
+    <w:lsdException w:unhideWhenUsed="0" w:uiPriority="65" w:semiHidden="0" w:name="Medium List 1 Accent 4"/>
+    <w:lsdException w:unhideWhenUsed="0" w:uiPriority="66" w:semiHidden="0" w:name="Medium List 2 Accent 4"/>
+    <w:lsdException w:unhideWhenUsed="0" w:uiPriority="67" w:semiHidden="0" w:name="Medium Grid 1 Accent 4"/>
+    <w:lsdException w:unhideWhenUsed="0" w:uiPriority="68" w:semiHidden="0" w:name="Medium Grid 2 Accent 4"/>
+    <w:lsdException w:unhideWhenUsed="0" w:uiPriority="69" w:semiHidden="0" w:name="Medium Grid 3 Accent 4"/>
+    <w:lsdException w:unhideWhenUsed="0" w:uiPriority="70" w:semiHidden="0" w:name="Dark List Accent 4"/>
+    <w:lsdException w:unhideWhenUsed="0" w:uiPriority="71" w:semiHidden="0" w:name="Colorful Shading Accent 4"/>
+    <w:lsdException w:unhideWhenUsed="0" w:uiPriority="72" w:semiHidden="0" w:name="Colorful List Accent 4"/>
+    <w:lsdException w:unhideWhenUsed="0" w:uiPriority="73" w:semiHidden="0" w:name="Colorful Grid Accent 4"/>
+    <w:lsdException w:unhideWhenUsed="0" w:uiPriority="60" w:semiHidden="0" w:name="Light Shading Accent 5"/>
+    <w:lsdException w:unhideWhenUsed="0" w:uiPriority="61" w:semiHidden="0" w:name="Light List Accent 5"/>
+    <w:lsdException w:unhideWhenUsed="0" w:uiPriority="62" w:semiHidden="0" w:name="Light Grid Accent 5"/>
+    <w:lsdException w:unhideWhenUsed="0" w:uiPriority="63" w:semiHidden="0" w:name="Medium Shading 1 Accent 5"/>
+    <w:lsdException w:unhideWhenUsed="0" w:uiPriority="64" w:semiHidden="0" w:name="Medium Shading 2 Accent 5"/>
+    <w:lsdException w:unhideWhenUsed="0" w:uiPriority="65" w:semiHidden="0" w:name="Medium List 1 Accent 5"/>
+    <w:lsdException w:unhideWhenUsed="0" w:uiPriority="66" w:semiHidden="0" w:name="Medium List 2 Accent 5"/>
+    <w:lsdException w:unhideWhenUsed="0" w:uiPriority="67" w:semiHidden="0" w:name="Medium Grid 1 Accent 5"/>
+    <w:lsdException w:unhideWhenUsed="0" w:uiPriority="68" w:semiHidden="0" w:name="Medium Grid 2 Accent 5"/>
+    <w:lsdException w:unhideWhenUsed="0" w:uiPriority="69" w:semiHidden="0" w:name="Medium Grid 3 Accent 5"/>
+    <w:lsdException w:unhideWhenUsed="0" w:uiPriority="70" w:semiHidden="0" w:name="Dark List Accent 5"/>
+    <w:lsdException w:unhideWhenUsed="0" w:uiPriority="71" w:semiHidden="0" w:name="Colorful Shading Accent 5"/>
+    <w:lsdException w:unhideWhenUsed="0" w:uiPriority="72" w:semiHidden="0" w:name="Colorful List Accent 5"/>
+    <w:lsdException w:unhideWhenUsed="0" w:uiPriority="73" w:semiHidden="0" w:name="Colorful Grid Accent 5"/>
+    <w:lsdException w:unhideWhenUsed="0" w:uiPriority="60" w:semiHidden="0" w:name="Light Shading Accent 6"/>
+    <w:lsdException w:unhideWhenUsed="0" w:uiPriority="61" w:semiHidden="0" w:name="Light List Accent 6"/>
+    <w:lsdException w:unhideWhenUsed="0" w:uiPriority="62" w:semiHidden="0" w:name="Light Grid Accent 6"/>
+    <w:lsdException w:unhideWhenUsed="0" w:uiPriority="63" w:semiHidden="0" w:name="Medium Shading 1 Accent 6"/>
+    <w:lsdException w:unhideWhenUsed="0" w:uiPriority="64" w:semiHidden="0" w:name="Medium Shading 2 Accent 6"/>
+    <w:lsdException w:unhideWhenUsed="0" w:uiPriority="65" w:semiHidden="0" w:name="Medium List 1 Accent 6"/>
+    <w:lsdException w:unhideWhenUsed="0" w:uiPriority="66" w:semiHidden="0" w:name="Medium List 2 Accent 6"/>
+    <w:lsdException w:unhideWhenUsed="0" w:uiPriority="67" w:semiHidden="0" w:name="Medium Grid 1 Accent 6"/>
+    <w:lsdException w:unhideWhenUsed="0" w:uiPriority="68" w:semiHidden="0" w:name="Medium Grid 2 Accent 6"/>
+    <w:lsdException w:unhideWhenUsed="0" w:uiPriority="69" w:semiHidden="0" w:name="Medium Grid 3 Accent 6"/>
+    <w:lsdException w:unhideWhenUsed="0" w:uiPriority="70" w:semiHidden="0" w:name="Dark List Accent 6"/>
+    <w:lsdException w:unhideWhenUsed="0" w:uiPriority="71" w:semiHidden="0" w:name="Colorful Shading Accent 6"/>
+    <w:lsdException w:unhideWhenUsed="0" w:uiPriority="72" w:semiHidden="0" w:name="Colorful List Accent 6"/>
+    <w:lsdException w:unhideWhenUsed="0" w:uiPriority="73" w:semiHidden="0" w:name="Colorful Grid Accent 6"/>
   </w:latentStyles>
-  <w:style w:type="paragraph" w:default="1" w:styleId="Normal">
+  <w:style w:type="paragraph" w:default="1" w:styleId="1">
     <w:name w:val="Normal"/>
     <w:qFormat/>
+    <w:uiPriority w:val="0"/>
+    <w:pPr>
+      <w:spacing w:after="160" w:line="259" w:lineRule="auto"/>
+    </w:pPr>
+    <w:rPr>
+      <w:rFonts w:asciiTheme="minorHAnsi" w:hAnsiTheme="minorHAnsi" w:eastAsiaTheme="minorHAnsi" w:cstheme="minorBidi"/>
+      <w:kern w:val="2"/>
+      <w:sz w:val="22"/>
+      <w:szCs w:val="22"/>
+      <w:lang w:val="en-US" w:eastAsia="en-US" w:bidi="ar-SA"/>
+      <w14:ligatures w14:val="standardContextual"/>
+    </w:rPr>
   </w:style>
-  <w:style w:type="character" w:default="1" w:styleId="DefaultParagraphFont">
+  <w:style w:type="character" w:default="1" w:styleId="2">
     <w:name w:val="Default Paragraph Font"/>
-    <w:uiPriority w:val="1"/>
     <w:semiHidden/>
     <w:unhideWhenUsed/>
+    <w:uiPriority w:val="1"/>
   </w:style>
-  <w:style w:type="table" w:default="1" w:styleId="TableNormal">
+  <w:style w:type="table" w:default="1" w:styleId="3">
     <w:name w:val="Normal Table"/>
-    <w:uiPriority w:val="99"/>
     <w:semiHidden/>
     <w:unhideWhenUsed/>
+    <w:uiPriority w:val="99"/>
     <w:tblPr>
-      <w:tblInd w:w="0" w:type="dxa"/>
       <w:tblCellMar>
         <w:top w:w="0" w:type="dxa"/>
         <w:left w:w="108" w:type="dxa"/>
@@ -3039,41 +3175,33 @@
       </w:tblCellMar>
     </w:tblPr>
   </w:style>
-  <w:style w:type="numbering" w:default="1" w:styleId="NoList">
-    <w:name w:val="No List"/>
-    <w:uiPriority w:val="99"/>
-    <w:semiHidden/>
-    <w:unhideWhenUsed/>
-  </w:style>
-  <w:style w:type="paragraph" w:styleId="ListParagraph">
-    <w:name w:val="List Paragraph"/>
-    <w:basedOn w:val="Normal"/>
-    <w:uiPriority w:val="34"/>
-    <w:qFormat/>
-    <w:rsid w:val="005A7F34"/>
-    <w:pPr>
-      <w:ind w:left="720"/>
-      <w:contextualSpacing/>
-    </w:pPr>
-  </w:style>
-  <w:style w:type="table" w:styleId="TableGrid">
+  <w:style w:type="table" w:styleId="4">
     <w:name w:val="Table Grid"/>
-    <w:basedOn w:val="TableNormal"/>
+    <w:basedOn w:val="3"/>
     <w:uiPriority w:val="39"/>
-    <w:rsid w:val="00627AE6"/>
     <w:pPr>
       <w:spacing w:after="0" w:line="240" w:lineRule="auto"/>
     </w:pPr>
     <w:tblPr>
       <w:tblBorders>
-        <w:top w:val="single" w:sz="4" w:space="0" w:color="auto"/>
-        <w:left w:val="single" w:sz="4" w:space="0" w:color="auto"/>
-        <w:bottom w:val="single" w:sz="4" w:space="0" w:color="auto"/>
-        <w:right w:val="single" w:sz="4" w:space="0" w:color="auto"/>
-        <w:insideH w:val="single" w:sz="4" w:space="0" w:color="auto"/>
-        <w:insideV w:val="single" w:sz="4" w:space="0" w:color="auto"/>
+        <w:top w:val="single" w:color="auto" w:sz="4" w:space="0"/>
+        <w:left w:val="single" w:color="auto" w:sz="4" w:space="0"/>
+        <w:bottom w:val="single" w:color="auto" w:sz="4" w:space="0"/>
+        <w:right w:val="single" w:color="auto" w:sz="4" w:space="0"/>
+        <w:insideH w:val="single" w:color="auto" w:sz="4" w:space="0"/>
+        <w:insideV w:val="single" w:color="auto" w:sz="4" w:space="0"/>
       </w:tblBorders>
     </w:tblPr>
+  </w:style>
+  <w:style w:type="paragraph" w:styleId="5">
+    <w:name w:val="List Paragraph"/>
+    <w:basedOn w:val="1"/>
+    <w:qFormat/>
+    <w:uiPriority w:val="34"/>
+    <w:pPr>
+      <w:ind w:left="720"/>
+      <w:contextualSpacing/>
+    </w:pPr>
   </w:style>
 </w:styles>
 </file>
@@ -3121,7 +3249,7 @@
     </a:clrScheme>
     <a:fontScheme name="Office">
       <a:majorFont>
-        <a:latin typeface="Calibri Light" panose="020F0302020204030204"/>
+        <a:latin typeface="Calibri Light"/>
         <a:ea typeface=""/>
         <a:cs typeface=""/>
         <a:font script="Jpan" typeface="游ゴシック Light"/>
@@ -3154,26 +3282,9 @@
         <a:font script="Viet" typeface="Times New Roman"/>
         <a:font script="Uigh" typeface="Microsoft Uighur"/>
         <a:font script="Geor" typeface="Sylfaen"/>
-        <a:font script="Armn" typeface="Arial"/>
-        <a:font script="Bugi" typeface="Leelawadee UI"/>
-        <a:font script="Bopo" typeface="Microsoft JhengHei"/>
-        <a:font script="Java" typeface="Javanese Text"/>
-        <a:font script="Lisu" typeface="Segoe UI"/>
-        <a:font script="Mymr" typeface="Myanmar Text"/>
-        <a:font script="Nkoo" typeface="Ebrima"/>
-        <a:font script="Olck" typeface="Nirmala UI"/>
-        <a:font script="Osma" typeface="Ebrima"/>
-        <a:font script="Phag" typeface="Phagspa"/>
-        <a:font script="Syrn" typeface="Estrangelo Edessa"/>
-        <a:font script="Syrj" typeface="Estrangelo Edessa"/>
-        <a:font script="Syre" typeface="Estrangelo Edessa"/>
-        <a:font script="Sora" typeface="Nirmala UI"/>
-        <a:font script="Tale" typeface="Microsoft Tai Le"/>
-        <a:font script="Talu" typeface="Microsoft New Tai Lue"/>
-        <a:font script="Tfng" typeface="Ebrima"/>
       </a:majorFont>
       <a:minorFont>
-        <a:latin typeface="Calibri" panose="020F0502020204030204"/>
+        <a:latin typeface="Calibri"/>
         <a:ea typeface=""/>
         <a:cs typeface=""/>
         <a:font script="Jpan" typeface="游明朝"/>
@@ -3206,23 +3317,6 @@
         <a:font script="Viet" typeface="Arial"/>
         <a:font script="Uigh" typeface="Microsoft Uighur"/>
         <a:font script="Geor" typeface="Sylfaen"/>
-        <a:font script="Armn" typeface="Arial"/>
-        <a:font script="Bugi" typeface="Leelawadee UI"/>
-        <a:font script="Bopo" typeface="Microsoft JhengHei"/>
-        <a:font script="Java" typeface="Javanese Text"/>
-        <a:font script="Lisu" typeface="Segoe UI"/>
-        <a:font script="Mymr" typeface="Myanmar Text"/>
-        <a:font script="Nkoo" typeface="Ebrima"/>
-        <a:font script="Olck" typeface="Nirmala UI"/>
-        <a:font script="Osma" typeface="Ebrima"/>
-        <a:font script="Phag" typeface="Phagspa"/>
-        <a:font script="Syrn" typeface="Estrangelo Edessa"/>
-        <a:font script="Syrj" typeface="Estrangelo Edessa"/>
-        <a:font script="Syre" typeface="Estrangelo Edessa"/>
-        <a:font script="Sora" typeface="Nirmala UI"/>
-        <a:font script="Tale" typeface="Microsoft Tai Le"/>
-        <a:font script="Talu" typeface="Microsoft New Tai Lue"/>
-        <a:font script="Tfng" typeface="Ebrima"/>
       </a:minorFont>
     </a:fontScheme>
     <a:fmtScheme name="Office">
@@ -3364,11 +3458,5 @@
     </a:fmtScheme>
   </a:themeElements>
   <a:objectDefaults/>
-  <a:extraClrSchemeLst/>
-  <a:extLst>
-    <a:ext uri="{05A4C25C-085E-4340-85A3-A5531E510DB2}">
-      <thm15:themeFamily xmlns:thm15="http://schemas.microsoft.com/office/thememl/2012/main" name="Office Theme" id="{62F939B6-93AF-4DB8-9C6B-D6C7DFDC589F}" vid="{4A3C46E8-61CC-4603-A589-7422A47A8E4A}"/>
-    </a:ext>
-  </a:extLst>
 </a:theme>
 </file>
</xml_diff>